<commit_message>
MBtech and Brunel, Excel update
</commit_message>
<xml_diff>
--- a/Personal/DrittSeit/Taetigkeitbeschreibung-Print_CS.docx
+++ b/Personal/DrittSeit/Taetigkeitbeschreibung-Print_CS.docx
@@ -3268,7 +3268,25 @@
           <w:szCs w:val="24"/>
           <w:lang w:val="en-US"/>
         </w:rPr>
-        <w:t>Aufbau des gesamtenSignalverarbeitungssystem</w:t>
+        <w:t>Aufbau des gesamten</w:t>
+      </w:r>
+      <w:ins w:id="135" w:author="han" w:date="2015-09-18T03:35:00Z">
+        <w:r>
+          <w:rPr>
+            <w:sz w:val="28"/>
+            <w:szCs w:val="24"/>
+            <w:lang w:val="en-US"/>
+          </w:rPr>
+          <w:t xml:space="preserve"> </w:t>
+        </w:r>
+      </w:ins>
+      <w:r>
+        <w:rPr>
+          <w:sz w:val="28"/>
+          <w:szCs w:val="24"/>
+          <w:lang w:val="en-US"/>
+        </w:rPr>
+        <w:t>Signalverarbeitungssystem</w:t>
       </w:r>
       <w:r>
         <w:rPr>
@@ -3474,7 +3492,7 @@
         </w:rPr>
         <w:t>Einarbeitung in d</w:t>
       </w:r>
-      <w:ins w:id="135" w:author="Christoph Schmidt" w:date="2015-07-25T14:06:00Z">
+      <w:ins w:id="136" w:author="Christoph Schmidt" w:date="2015-07-25T14:06:00Z">
         <w:r>
           <w:rPr>
             <w:sz w:val="28"/>
@@ -3483,7 +3501,7 @@
           <w:t>ie</w:t>
         </w:r>
       </w:ins>
-      <w:del w:id="136" w:author="Christoph Schmidt" w:date="2015-07-25T14:06:00Z">
+      <w:del w:id="137" w:author="Christoph Schmidt" w:date="2015-07-25T14:06:00Z">
         <w:r>
           <w:rPr>
             <w:sz w:val="28"/>
@@ -3513,7 +3531,7 @@
         </w:rPr>
         <w:t xml:space="preserve"> für die Messung de</w:t>
       </w:r>
-      <w:ins w:id="137" w:author="Christoph Schmidt" w:date="2015-07-25T14:05:00Z">
+      <w:ins w:id="138" w:author="Christoph Schmidt" w:date="2015-07-25T14:05:00Z">
         <w:r>
           <w:rPr>
             <w:sz w:val="28"/>
@@ -3522,7 +3540,7 @@
           <w:t>s</w:t>
         </w:r>
       </w:ins>
-      <w:del w:id="138" w:author="Christoph Schmidt" w:date="2015-07-25T14:05:00Z">
+      <w:del w:id="139" w:author="Christoph Schmidt" w:date="2015-07-25T14:05:00Z">
         <w:r>
           <w:rPr>
             <w:sz w:val="28"/>
@@ -3538,7 +3556,7 @@
         </w:rPr>
         <w:t xml:space="preserve"> Abstand</w:t>
       </w:r>
-      <w:ins w:id="139" w:author="Christoph Schmidt" w:date="2015-07-25T14:05:00Z">
+      <w:ins w:id="140" w:author="Christoph Schmidt" w:date="2015-07-25T14:05:00Z">
         <w:r>
           <w:rPr>
             <w:sz w:val="28"/>
@@ -3554,7 +3572,7 @@
         </w:rPr>
         <w:t xml:space="preserve"> und </w:t>
       </w:r>
-      <w:ins w:id="140" w:author="Christoph Schmidt" w:date="2015-07-25T14:06:00Z">
+      <w:ins w:id="141" w:author="Christoph Schmidt" w:date="2015-07-25T14:06:00Z">
         <w:r>
           <w:rPr>
             <w:sz w:val="28"/>
@@ -3570,7 +3588,7 @@
         </w:rPr>
         <w:t>Geschwindigkeit</w:t>
       </w:r>
-      <w:ins w:id="141" w:author="han" w:date="2015-07-27T15:43:00Z">
+      <w:ins w:id="142" w:author="han" w:date="2015-07-27T15:43:00Z">
         <w:r>
           <w:rPr>
             <w:sz w:val="28"/>
@@ -3609,7 +3627,7 @@
         </w:rPr>
         <w:t xml:space="preserve">Empfangenes Signal ins Basisband </w:t>
       </w:r>
-      <w:ins w:id="142" w:author="Christoph Schmidt" w:date="2015-07-25T14:06:00Z">
+      <w:ins w:id="143" w:author="Christoph Schmidt" w:date="2015-07-25T14:06:00Z">
         <w:r>
           <w:rPr>
             <w:sz w:val="28"/>
@@ -3756,7 +3774,7 @@
         </w:rPr>
         <w:t xml:space="preserve">Validierung der OS - CFAR </w:t>
       </w:r>
-      <w:ins w:id="143" w:author="han" w:date="2015-07-27T15:43:00Z">
+      <w:ins w:id="144" w:author="han" w:date="2015-07-27T15:43:00Z">
         <w:r>
           <w:rPr>
             <w:noProof/>
@@ -3826,7 +3844,7 @@
         </w:rPr>
         <w:t>Abstimmung der Frequenz und Abschätzung de</w:t>
       </w:r>
-      <w:ins w:id="144" w:author="Christoph Schmidt" w:date="2015-07-25T14:08:00Z">
+      <w:ins w:id="145" w:author="Christoph Schmidt" w:date="2015-07-25T14:08:00Z">
         <w:r>
           <w:rPr>
             <w:noProof/>
@@ -3836,7 +3854,7 @@
           <w:t>s</w:t>
         </w:r>
       </w:ins>
-      <w:del w:id="145" w:author="Christoph Schmidt" w:date="2015-07-25T14:08:00Z">
+      <w:del w:id="146" w:author="Christoph Schmidt" w:date="2015-07-25T14:08:00Z">
         <w:r>
           <w:rPr>
             <w:noProof/>
@@ -3854,7 +3872,7 @@
         </w:rPr>
         <w:t xml:space="preserve"> Abstand</w:t>
       </w:r>
-      <w:ins w:id="146" w:author="Christoph Schmidt" w:date="2015-07-25T14:08:00Z">
+      <w:ins w:id="147" w:author="Christoph Schmidt" w:date="2015-07-25T14:08:00Z">
         <w:r>
           <w:rPr>
             <w:noProof/>
@@ -3872,7 +3890,7 @@
         </w:rPr>
         <w:t xml:space="preserve"> und </w:t>
       </w:r>
-      <w:ins w:id="147" w:author="Christoph Schmidt" w:date="2015-07-25T14:08:00Z">
+      <w:ins w:id="148" w:author="Christoph Schmidt" w:date="2015-07-25T14:08:00Z">
         <w:r>
           <w:rPr>
             <w:noProof/>
@@ -3952,7 +3970,7 @@
         </w:rPr>
         <w:t>Zwei von vier Rampe</w:t>
       </w:r>
-      <w:ins w:id="148" w:author="Christoph Schmidt" w:date="2015-07-25T14:09:00Z">
+      <w:ins w:id="149" w:author="Christoph Schmidt" w:date="2015-07-25T14:09:00Z">
         <w:r>
           <w:rPr>
             <w:noProof/>
@@ -3970,7 +3988,7 @@
         </w:rPr>
         <w:t xml:space="preserve"> werden für die Berechnung der Frequenz verwendet, die andere</w:t>
       </w:r>
-      <w:ins w:id="149" w:author="Christoph Schmidt" w:date="2015-07-25T14:09:00Z">
+      <w:ins w:id="150" w:author="Christoph Schmidt" w:date="2015-07-25T14:09:00Z">
         <w:r>
           <w:rPr>
             <w:noProof/>
@@ -3988,7 +4006,7 @@
         </w:rPr>
         <w:t xml:space="preserve"> zwei dienen zu der Validierung der </w:t>
       </w:r>
-      <w:del w:id="150" w:author="Christoph Schmidt" w:date="2015-07-25T14:09:00Z">
+      <w:del w:id="151" w:author="Christoph Schmidt" w:date="2015-07-25T14:09:00Z">
         <w:r>
           <w:rPr>
             <w:noProof/>
@@ -4006,7 +4024,7 @@
         </w:rPr>
         <w:t>er</w:t>
       </w:r>
-      <w:ins w:id="151" w:author="Christoph Schmidt" w:date="2015-07-25T14:09:00Z">
+      <w:ins w:id="152" w:author="Christoph Schmidt" w:date="2015-07-25T14:09:00Z">
         <w:r>
           <w:rPr>
             <w:noProof/>
@@ -4049,7 +4067,7 @@
         </w:rPr>
         <w:t xml:space="preserve">Auslöschen des Ghost-Objektes </w:t>
       </w:r>
-      <w:del w:id="152" w:author="Christoph Schmidt" w:date="2015-07-25T14:09:00Z">
+      <w:del w:id="153" w:author="Christoph Schmidt" w:date="2015-07-25T14:09:00Z">
         <w:r>
           <w:rPr>
             <w:noProof/>
@@ -4059,7 +4077,7 @@
           <w:delText xml:space="preserve">mit </w:delText>
         </w:r>
       </w:del>
-      <w:ins w:id="153" w:author="Christoph Schmidt" w:date="2015-07-25T14:09:00Z">
+      <w:ins w:id="154" w:author="Christoph Schmidt" w:date="2015-07-25T14:09:00Z">
         <w:r>
           <w:rPr>
             <w:noProof/>
@@ -4069,7 +4087,7 @@
           <w:t>durch</w:t>
         </w:r>
       </w:ins>
-      <w:ins w:id="154" w:author="han" w:date="2015-07-27T15:44:00Z">
+      <w:ins w:id="155" w:author="han" w:date="2015-07-27T15:44:00Z">
         <w:r>
           <w:rPr>
             <w:noProof/>
@@ -4177,7 +4195,7 @@
         </w:rPr>
         <w:t>Visualisierung des Berechnungsvorgang</w:t>
       </w:r>
-      <w:ins w:id="155" w:author="han" w:date="2015-07-27T15:44:00Z">
+      <w:ins w:id="156" w:author="han" w:date="2015-07-27T15:44:00Z">
         <w:r>
           <w:rPr>
             <w:noProof/>
@@ -4295,7 +4313,7 @@
         </w:rPr>
         <w:t>Verteilte Version</w:t>
       </w:r>
-      <w:ins w:id="156" w:author="Christoph Schmidt" w:date="2015-07-25T14:10:00Z">
+      <w:ins w:id="157" w:author="Christoph Schmidt" w:date="2015-07-25T14:10:00Z">
         <w:r>
           <w:rPr>
             <w:noProof/>
@@ -4305,8 +4323,8 @@
           <w:t>s</w:t>
         </w:r>
       </w:ins>
-      <w:bookmarkStart w:id="157" w:name="_GoBack"/>
-      <w:bookmarkEnd w:id="157"/>
+      <w:bookmarkStart w:id="158" w:name="_GoBack"/>
+      <w:bookmarkEnd w:id="158"/>
       <w:r>
         <w:rPr>
           <w:noProof/>
@@ -4327,7 +4345,7 @@
         </w:tabs>
         <w:ind w:right="200"/>
         <w:rPr>
-          <w:ins w:id="158" w:author="han" w:date="2015-07-27T15:14:00Z"/>
+          <w:ins w:id="159" w:author="han" w:date="2015-07-27T15:14:00Z"/>
           <w:noProof/>
           <w:sz w:val="28"/>
           <w:szCs w:val="24"/>
@@ -4350,19 +4368,19 @@
         </w:tabs>
         <w:ind w:left="280" w:hangingChars="100" w:hanging="280"/>
         <w:rPr>
-          <w:ins w:id="159" w:author="han" w:date="2015-07-27T15:14:00Z"/>
-          <w:sz w:val="28"/>
-          <w:szCs w:val="24"/>
-          <w:rPrChange w:id="160" w:author="han" w:date="2015-07-27T15:14:00Z">
+          <w:ins w:id="160" w:author="han" w:date="2015-07-27T15:14:00Z"/>
+          <w:sz w:val="28"/>
+          <w:szCs w:val="24"/>
+          <w:rPrChange w:id="161" w:author="han" w:date="2015-07-27T15:14:00Z">
             <w:rPr>
-              <w:ins w:id="161" w:author="han" w:date="2015-07-27T15:14:00Z"/>
+              <w:ins w:id="162" w:author="han" w:date="2015-07-27T15:14:00Z"/>
               <w:rFonts w:ascii="Franklin Gothic Medium" w:hAnsi="Franklin Gothic Medium" w:cs="Franklin Gothic Medium"/>
               <w:sz w:val="24"/>
               <w:szCs w:val="24"/>
             </w:rPr>
           </w:rPrChange>
         </w:rPr>
-        <w:pPrChange w:id="162" w:author="han" w:date="2015-07-27T15:14:00Z">
+        <w:pPrChange w:id="163" w:author="han" w:date="2015-07-27T15:14:00Z">
           <w:pPr>
             <w:tabs>
               <w:tab w:val="left" w:pos="284"/>
@@ -4372,12 +4390,12 @@
           </w:pPr>
         </w:pPrChange>
       </w:pPr>
-      <w:ins w:id="163" w:author="han" w:date="2015-07-27T15:14:00Z">
-        <w:r>
-          <w:rPr>
-            <w:sz w:val="28"/>
-            <w:szCs w:val="24"/>
-            <w:rPrChange w:id="164" w:author="han" w:date="2015-07-27T15:14:00Z">
+      <w:ins w:id="164" w:author="han" w:date="2015-07-27T15:14:00Z">
+        <w:r>
+          <w:rPr>
+            <w:sz w:val="28"/>
+            <w:szCs w:val="24"/>
+            <w:rPrChange w:id="165" w:author="han" w:date="2015-07-27T15:14:00Z">
               <w:rPr>
                 <w:rFonts w:ascii="Franklin Gothic Medium" w:hAnsi="Franklin Gothic Medium" w:cs="Franklin Gothic Medium"/>
                 <w:sz w:val="24"/>
@@ -4389,7 +4407,7 @@
           <w:t xml:space="preserve">Hinweis: Da </w:t>
         </w:r>
       </w:ins>
-      <w:ins w:id="165" w:author="han" w:date="2015-07-27T15:44:00Z">
+      <w:ins w:id="166" w:author="han" w:date="2015-07-27T15:44:00Z">
         <w:r>
           <w:rPr>
             <w:sz w:val="28"/>
@@ -4398,12 +4416,12 @@
           <w:t>die</w:t>
         </w:r>
       </w:ins>
-      <w:ins w:id="166" w:author="han" w:date="2015-07-27T15:14:00Z">
-        <w:r>
-          <w:rPr>
-            <w:sz w:val="28"/>
-            <w:szCs w:val="24"/>
-            <w:rPrChange w:id="167" w:author="han" w:date="2015-07-27T15:14:00Z">
+      <w:ins w:id="167" w:author="han" w:date="2015-07-27T15:14:00Z">
+        <w:r>
+          <w:rPr>
+            <w:sz w:val="28"/>
+            <w:szCs w:val="24"/>
+            <w:rPrChange w:id="168" w:author="han" w:date="2015-07-27T15:14:00Z">
               <w:rPr>
                 <w:rFonts w:ascii="Franklin Gothic Medium" w:hAnsi="Franklin Gothic Medium" w:cs="Franklin Gothic Medium"/>
                 <w:sz w:val="24"/>
@@ -4414,7 +4432,7 @@
           <w:t xml:space="preserve"> Masterarbeit komplett auf Englisch geschrieben wurde und ebenso die überwiegende Literatur im Themenfeld „Deep Learning und Machine Learning“ </w:t>
         </w:r>
       </w:ins>
-      <w:ins w:id="168" w:author="han" w:date="2015-07-27T15:44:00Z">
+      <w:ins w:id="169" w:author="han" w:date="2015-07-27T15:44:00Z">
         <w:r>
           <w:rPr>
             <w:sz w:val="28"/>
@@ -4423,7 +4441,7 @@
           <w:t xml:space="preserve"> auf </w:t>
         </w:r>
       </w:ins>
-      <w:ins w:id="169" w:author="han" w:date="2015-07-27T15:45:00Z">
+      <w:ins w:id="170" w:author="han" w:date="2015-07-27T15:45:00Z">
         <w:r>
           <w:rPr>
             <w:sz w:val="28"/>
@@ -4432,7 +4450,7 @@
           <w:t xml:space="preserve"> </w:t>
         </w:r>
       </w:ins>
-      <w:ins w:id="170" w:author="han" w:date="2015-07-27T15:44:00Z">
+      <w:ins w:id="171" w:author="han" w:date="2015-07-27T15:44:00Z">
         <w:r>
           <w:rPr>
             <w:sz w:val="28"/>
@@ -4441,12 +4459,12 @@
           <w:t xml:space="preserve">Englisch </w:t>
         </w:r>
       </w:ins>
-      <w:ins w:id="171" w:author="han" w:date="2015-07-27T15:14:00Z">
-        <w:r>
-          <w:rPr>
-            <w:sz w:val="28"/>
-            <w:szCs w:val="24"/>
-            <w:rPrChange w:id="172" w:author="han" w:date="2015-07-27T15:14:00Z">
+      <w:ins w:id="172" w:author="han" w:date="2015-07-27T15:14:00Z">
+        <w:r>
+          <w:rPr>
+            <w:sz w:val="28"/>
+            <w:szCs w:val="24"/>
+            <w:rPrChange w:id="173" w:author="han" w:date="2015-07-27T15:14:00Z">
               <w:rPr>
                 <w:rFonts w:ascii="Franklin Gothic Medium" w:hAnsi="Franklin Gothic Medium" w:cs="Franklin Gothic Medium"/>
                 <w:sz w:val="24"/>
@@ -4463,13 +4481,13 @@
         <w:spacing w:before="120"/>
         <w:ind w:left="620" w:right="200"/>
         <w:rPr>
-          <w:ins w:id="173" w:author="han" w:date="2015-07-27T15:14:00Z"/>
+          <w:ins w:id="174" w:author="han" w:date="2015-07-27T15:14:00Z"/>
           <w:noProof/>
           <w:sz w:val="28"/>
           <w:szCs w:val="24"/>
-          <w:rPrChange w:id="174" w:author="han" w:date="2015-07-27T15:45:00Z">
+          <w:rPrChange w:id="175" w:author="han" w:date="2015-07-27T15:45:00Z">
             <w:rPr>
-              <w:ins w:id="175" w:author="han" w:date="2015-07-27T15:14:00Z"/>
+              <w:ins w:id="176" w:author="han" w:date="2015-07-27T15:14:00Z"/>
               <w:rFonts w:ascii="Franklin Gothic Book" w:hAnsi="Franklin Gothic Book" w:cs="Franklin Gothic Book"/>
               <w:noProof/>
               <w:sz w:val="24"/>
@@ -4484,7 +4502,7 @@
         <w:spacing w:before="120"/>
         <w:ind w:left="426" w:right="200"/>
         <w:rPr>
-          <w:ins w:id="176" w:author="han" w:date="2015-07-27T15:14:00Z"/>
+          <w:ins w:id="177" w:author="han" w:date="2015-07-27T15:14:00Z"/>
           <w:b/>
           <w:bCs/>
           <w:i/>
@@ -4492,9 +4510,9 @@
           <w:spacing w:val="40"/>
           <w:sz w:val="36"/>
           <w:szCs w:val="32"/>
-          <w:rPrChange w:id="177" w:author="han" w:date="2015-07-27T15:14:00Z">
+          <w:rPrChange w:id="178" w:author="han" w:date="2015-07-27T15:14:00Z">
             <w:rPr>
-              <w:ins w:id="178" w:author="han" w:date="2015-07-27T15:14:00Z"/>
+              <w:ins w:id="179" w:author="han" w:date="2015-07-27T15:14:00Z"/>
               <w:rFonts w:ascii="Franklin Gothic Medium" w:hAnsi="Franklin Gothic Medium" w:cs="Franklin Gothic Medium"/>
               <w:b/>
               <w:bCs/>
@@ -4506,14 +4524,14 @@
             </w:rPr>
           </w:rPrChange>
         </w:rPr>
-        <w:pPrChange w:id="179" w:author="han" w:date="2015-07-27T16:12:00Z">
+        <w:pPrChange w:id="180" w:author="han" w:date="2015-07-27T16:12:00Z">
           <w:pPr>
             <w:spacing w:before="120"/>
             <w:ind w:left="620" w:right="200"/>
           </w:pPr>
         </w:pPrChange>
       </w:pPr>
-      <w:ins w:id="180" w:author="han" w:date="2015-07-27T15:14:00Z">
+      <w:ins w:id="181" w:author="han" w:date="2015-07-27T15:14:00Z">
         <w:r>
           <w:rPr>
             <w:b/>
@@ -4523,7 +4541,7 @@
             <w:spacing w:val="40"/>
             <w:sz w:val="36"/>
             <w:szCs w:val="32"/>
-            <w:rPrChange w:id="181" w:author="han" w:date="2015-07-27T15:14:00Z">
+            <w:rPrChange w:id="182" w:author="han" w:date="2015-07-27T15:14:00Z">
               <w:rPr>
                 <w:rFonts w:ascii="Franklin Gothic Medium" w:hAnsi="Franklin Gothic Medium" w:cs="Franklin Gothic Medium"/>
                 <w:b/>
@@ -4548,19 +4566,19 @@
         </w:tabs>
         <w:ind w:left="426" w:right="200"/>
         <w:rPr>
-          <w:ins w:id="182" w:author="han" w:date="2015-07-27T15:14:00Z"/>
-          <w:sz w:val="28"/>
-          <w:szCs w:val="24"/>
-          <w:rPrChange w:id="183" w:author="han" w:date="2015-07-27T15:14:00Z">
+          <w:ins w:id="183" w:author="han" w:date="2015-07-27T15:14:00Z"/>
+          <w:sz w:val="28"/>
+          <w:szCs w:val="24"/>
+          <w:rPrChange w:id="184" w:author="han" w:date="2015-07-27T15:14:00Z">
             <w:rPr>
-              <w:ins w:id="184" w:author="han" w:date="2015-07-27T15:14:00Z"/>
+              <w:ins w:id="185" w:author="han" w:date="2015-07-27T15:14:00Z"/>
               <w:rFonts w:ascii="Franklin Gothic Medium" w:hAnsi="Franklin Gothic Medium" w:cs="Franklin Gothic Medium"/>
               <w:sz w:val="24"/>
               <w:szCs w:val="24"/>
             </w:rPr>
           </w:rPrChange>
         </w:rPr>
-        <w:pPrChange w:id="185" w:author="han" w:date="2015-07-27T16:12:00Z">
+        <w:pPrChange w:id="186" w:author="han" w:date="2015-07-27T16:12:00Z">
           <w:pPr>
             <w:tabs>
               <w:tab w:val="left" w:pos="284"/>
@@ -4570,12 +4588,12 @@
           </w:pPr>
         </w:pPrChange>
       </w:pPr>
-      <w:ins w:id="186" w:author="han" w:date="2015-07-27T15:14:00Z">
-        <w:r>
-          <w:rPr>
-            <w:sz w:val="28"/>
-            <w:szCs w:val="24"/>
-            <w:rPrChange w:id="187" w:author="han" w:date="2015-07-27T15:14:00Z">
+      <w:ins w:id="187" w:author="han" w:date="2015-07-27T15:14:00Z">
+        <w:r>
+          <w:rPr>
+            <w:sz w:val="28"/>
+            <w:szCs w:val="24"/>
+            <w:rPrChange w:id="188" w:author="han" w:date="2015-07-27T15:14:00Z">
               <w:rPr>
                 <w:rFonts w:ascii="Franklin Gothic Medium" w:hAnsi="Franklin Gothic Medium" w:cs="Franklin Gothic Medium"/>
                 <w:sz w:val="24"/>
@@ -4590,7 +4608,7 @@
             <w:rFonts w:hint="eastAsia"/>
             <w:sz w:val="28"/>
             <w:szCs w:val="24"/>
-            <w:rPrChange w:id="188" w:author="han" w:date="2015-07-27T15:14:00Z">
+            <w:rPrChange w:id="189" w:author="han" w:date="2015-07-27T15:14:00Z">
               <w:rPr>
                 <w:rFonts w:ascii="Franklin Gothic Medium" w:hAnsi="Franklin Gothic Medium" w:cs="Franklin Gothic Medium" w:hint="eastAsia"/>
                 <w:sz w:val="24"/>
@@ -4604,7 +4622,7 @@
           <w:rPr>
             <w:sz w:val="28"/>
             <w:szCs w:val="24"/>
-            <w:rPrChange w:id="189" w:author="han" w:date="2015-07-27T15:14:00Z">
+            <w:rPrChange w:id="190" w:author="han" w:date="2015-07-27T15:14:00Z">
               <w:rPr>
                 <w:rFonts w:ascii="Franklin Gothic Medium" w:hAnsi="Franklin Gothic Medium" w:cs="Franklin Gothic Medium"/>
                 <w:sz w:val="24"/>
@@ -4619,7 +4637,7 @@
             <w:rFonts w:hint="eastAsia"/>
             <w:sz w:val="28"/>
             <w:szCs w:val="24"/>
-            <w:rPrChange w:id="190" w:author="han" w:date="2015-07-27T15:14:00Z">
+            <w:rPrChange w:id="191" w:author="han" w:date="2015-07-27T15:14:00Z">
               <w:rPr>
                 <w:rFonts w:ascii="Franklin Gothic Medium" w:hAnsi="Franklin Gothic Medium" w:cs="Franklin Gothic Medium" w:hint="eastAsia"/>
                 <w:sz w:val="24"/>
@@ -4633,7 +4651,7 @@
           <w:rPr>
             <w:sz w:val="28"/>
             <w:szCs w:val="24"/>
-            <w:rPrChange w:id="191" w:author="han" w:date="2015-07-27T15:14:00Z">
+            <w:rPrChange w:id="192" w:author="han" w:date="2015-07-27T15:14:00Z">
               <w:rPr>
                 <w:rFonts w:ascii="Franklin Gothic Medium" w:hAnsi="Franklin Gothic Medium" w:cs="Franklin Gothic Medium"/>
                 <w:sz w:val="24"/>
@@ -4649,15 +4667,15 @@
       <w:pPr>
         <w:spacing w:before="120"/>
         <w:rPr>
-          <w:ins w:id="192" w:author="han" w:date="2015-07-27T15:14:00Z"/>
+          <w:ins w:id="193" w:author="han" w:date="2015-07-27T15:14:00Z"/>
           <w:b/>
           <w:bCs/>
           <w:spacing w:val="40"/>
           <w:sz w:val="36"/>
           <w:szCs w:val="32"/>
-          <w:rPrChange w:id="193" w:author="han" w:date="2015-07-27T15:14:00Z">
+          <w:rPrChange w:id="194" w:author="han" w:date="2015-07-27T15:14:00Z">
             <w:rPr>
-              <w:ins w:id="194" w:author="han" w:date="2015-07-27T15:14:00Z"/>
+              <w:ins w:id="195" w:author="han" w:date="2015-07-27T15:14:00Z"/>
               <w:rFonts w:ascii="Franklin Gothic Book" w:hAnsi="Franklin Gothic Book" w:cs="Franklin Gothic Book"/>
               <w:b/>
               <w:bCs/>
@@ -4680,15 +4698,15 @@
         </w:tabs>
         <w:ind w:left="2552" w:hanging="2552"/>
         <w:rPr>
-          <w:ins w:id="195" w:author="han" w:date="2015-07-27T15:14:00Z"/>
+          <w:ins w:id="196" w:author="han" w:date="2015-07-27T15:14:00Z"/>
           <w:b/>
           <w:bCs/>
           <w:sz w:val="28"/>
           <w:szCs w:val="24"/>
           <w:lang w:val="en-US"/>
-          <w:rPrChange w:id="196" w:author="han" w:date="2015-07-27T15:14:00Z">
+          <w:rPrChange w:id="197" w:author="han" w:date="2015-07-27T15:14:00Z">
             <w:rPr>
-              <w:ins w:id="197" w:author="han" w:date="2015-07-27T15:14:00Z"/>
+              <w:ins w:id="198" w:author="han" w:date="2015-07-27T15:14:00Z"/>
               <w:rFonts w:ascii="Franklin Gothic Medium" w:hAnsi="Franklin Gothic Medium" w:cs="Franklin Gothic Medium"/>
               <w:b/>
               <w:bCs/>
@@ -4699,7 +4717,7 @@
           </w:rPrChange>
         </w:rPr>
       </w:pPr>
-      <w:ins w:id="198" w:author="han" w:date="2015-07-27T15:14:00Z">
+      <w:ins w:id="199" w:author="han" w:date="2015-07-27T15:14:00Z">
         <w:r>
           <w:rPr>
             <w:b/>
@@ -4707,7 +4725,7 @@
             <w:color w:val="8DB3E2"/>
             <w:sz w:val="28"/>
             <w:szCs w:val="24"/>
-            <w:rPrChange w:id="199" w:author="han" w:date="2015-07-27T15:14:00Z">
+            <w:rPrChange w:id="200" w:author="han" w:date="2015-07-27T15:14:00Z">
               <w:rPr>
                 <w:rFonts w:ascii="Franklin Gothic Medium" w:hAnsi="Franklin Gothic Medium" w:cs="Franklin Gothic Medium"/>
                 <w:b/>
@@ -4728,7 +4746,7 @@
             <w:sz w:val="28"/>
             <w:szCs w:val="24"/>
             <w:lang w:val="en-US"/>
-            <w:rPrChange w:id="200" w:author="han" w:date="2015-07-27T15:14:00Z">
+            <w:rPrChange w:id="201" w:author="han" w:date="2015-07-27T15:14:00Z">
               <w:rPr>
                 <w:rFonts w:ascii="Franklin Gothic Medium" w:hAnsi="Franklin Gothic Medium" w:cs="Franklin Gothic Medium"/>
                 <w:b/>
@@ -4750,7 +4768,7 @@
             <w:szCs w:val="24"/>
             <w:u w:val="single"/>
             <w:lang w:val="en-US"/>
-            <w:rPrChange w:id="201" w:author="han" w:date="2015-07-27T15:14:00Z">
+            <w:rPrChange w:id="202" w:author="han" w:date="2015-07-27T15:14:00Z">
               <w:rPr>
                 <w:rFonts w:ascii="Franklin Gothic Medium" w:hAnsi="Franklin Gothic Medium" w:cs="Franklin Gothic Medium"/>
                 <w:b/>
@@ -4774,13 +4792,13 @@
         </w:tabs>
         <w:ind w:left="280" w:right="200" w:hangingChars="100" w:hanging="280"/>
         <w:rPr>
-          <w:ins w:id="202" w:author="han" w:date="2015-07-27T15:14:00Z"/>
+          <w:ins w:id="203" w:author="han" w:date="2015-07-27T15:14:00Z"/>
           <w:sz w:val="28"/>
           <w:szCs w:val="24"/>
           <w:lang w:val="en-US"/>
-          <w:rPrChange w:id="203" w:author="han" w:date="2015-07-27T15:14:00Z">
+          <w:rPrChange w:id="204" w:author="han" w:date="2015-07-27T15:14:00Z">
             <w:rPr>
-              <w:ins w:id="204" w:author="han" w:date="2015-07-27T15:14:00Z"/>
+              <w:ins w:id="205" w:author="han" w:date="2015-07-27T15:14:00Z"/>
               <w:rFonts w:ascii="Franklin Gothic Medium" w:hAnsi="Franklin Gothic Medium" w:cs="Franklin Gothic Medium"/>
               <w:sz w:val="24"/>
               <w:szCs w:val="24"/>
@@ -4788,7 +4806,7 @@
             </w:rPr>
           </w:rPrChange>
         </w:rPr>
-        <w:pPrChange w:id="205" w:author="han" w:date="2015-07-27T15:14:00Z">
+        <w:pPrChange w:id="206" w:author="han" w:date="2015-07-27T15:14:00Z">
           <w:pPr>
             <w:tabs>
               <w:tab w:val="left" w:pos="284"/>
@@ -4798,13 +4816,13 @@
           </w:pPr>
         </w:pPrChange>
       </w:pPr>
-      <w:ins w:id="206" w:author="han" w:date="2015-07-27T15:14:00Z">
+      <w:ins w:id="207" w:author="han" w:date="2015-07-27T15:14:00Z">
         <w:r>
           <w:rPr>
             <w:sz w:val="28"/>
             <w:szCs w:val="24"/>
             <w:lang w:val="en-US"/>
-            <w:rPrChange w:id="207" w:author="han" w:date="2015-07-27T15:14:00Z">
+            <w:rPrChange w:id="208" w:author="han" w:date="2015-07-27T15:14:00Z">
               <w:rPr>
                 <w:rFonts w:ascii="Franklin Gothic Medium" w:hAnsi="Franklin Gothic Medium" w:cs="Franklin Gothic Medium"/>
                 <w:sz w:val="24"/>
@@ -4826,13 +4844,13 @@
         </w:tabs>
         <w:ind w:right="200"/>
         <w:rPr>
-          <w:ins w:id="208" w:author="han" w:date="2015-07-27T15:14:00Z"/>
+          <w:ins w:id="209" w:author="han" w:date="2015-07-27T15:14:00Z"/>
           <w:sz w:val="28"/>
           <w:szCs w:val="24"/>
           <w:lang w:val="en-US"/>
-          <w:rPrChange w:id="209" w:author="han" w:date="2015-07-27T15:14:00Z">
+          <w:rPrChange w:id="210" w:author="han" w:date="2015-07-27T15:14:00Z">
             <w:rPr>
-              <w:ins w:id="210" w:author="han" w:date="2015-07-27T15:14:00Z"/>
+              <w:ins w:id="211" w:author="han" w:date="2015-07-27T15:14:00Z"/>
               <w:rFonts w:ascii="Franklin Gothic Medium" w:hAnsi="Franklin Gothic Medium" w:cs="Franklin Gothic Medium"/>
               <w:sz w:val="24"/>
               <w:szCs w:val="24"/>
@@ -4845,28 +4863,36 @@
     <w:p>
       <w:pPr>
         <w:tabs>
-          <w:tab w:val="left" w:pos="1985"/>
-          <w:tab w:val="left" w:pos="2268"/>
-          <w:tab w:val="left" w:pos="2552"/>
-          <w:tab w:val="left" w:pos="2835"/>
-          <w:tab w:val="left" w:pos="3402"/>
+          <w:tab w:val="left" w:pos="3299"/>
         </w:tabs>
         <w:ind w:left="2552" w:hanging="2552"/>
         <w:rPr>
-          <w:ins w:id="211" w:author="han" w:date="2015-07-27T15:14:00Z"/>
-          <w:sz w:val="28"/>
-          <w:szCs w:val="24"/>
-          <w:rPrChange w:id="212" w:author="han" w:date="2015-07-27T15:14:00Z">
+          <w:ins w:id="212" w:author="han" w:date="2015-07-27T15:14:00Z"/>
+          <w:sz w:val="28"/>
+          <w:szCs w:val="24"/>
+          <w:rPrChange w:id="213" w:author="han" w:date="2015-07-27T15:14:00Z">
             <w:rPr>
-              <w:ins w:id="213" w:author="han" w:date="2015-07-27T15:14:00Z"/>
+              <w:ins w:id="214" w:author="han" w:date="2015-07-27T15:14:00Z"/>
               <w:rFonts w:ascii="Franklin Gothic Medium" w:hAnsi="Franklin Gothic Medium" w:cs="Franklin Gothic Medium"/>
               <w:sz w:val="24"/>
               <w:szCs w:val="24"/>
             </w:rPr>
           </w:rPrChange>
         </w:rPr>
-      </w:pPr>
-      <w:ins w:id="214" w:author="han" w:date="2015-07-27T15:14:00Z">
+        <w:pPrChange w:id="215" w:author="han" w:date="2015-09-18T03:06:00Z">
+          <w:pPr>
+            <w:tabs>
+              <w:tab w:val="left" w:pos="1985"/>
+              <w:tab w:val="left" w:pos="2268"/>
+              <w:tab w:val="left" w:pos="2552"/>
+              <w:tab w:val="left" w:pos="2835"/>
+              <w:tab w:val="left" w:pos="3402"/>
+            </w:tabs>
+            <w:ind w:left="2552" w:hanging="2552"/>
+          </w:pPr>
+        </w:pPrChange>
+      </w:pPr>
+      <w:ins w:id="216" w:author="han" w:date="2015-07-27T15:14:00Z">
         <w:r>
           <w:rPr>
             <w:b/>
@@ -4874,7 +4900,7 @@
             <w:color w:val="8DB3E2"/>
             <w:sz w:val="28"/>
             <w:szCs w:val="24"/>
-            <w:rPrChange w:id="215" w:author="han" w:date="2015-07-27T15:14:00Z">
+            <w:rPrChange w:id="217" w:author="han" w:date="2015-07-27T15:14:00Z">
               <w:rPr>
                 <w:rFonts w:ascii="Franklin Gothic Medium" w:hAnsi="Franklin Gothic Medium" w:cs="Franklin Gothic Medium"/>
                 <w:b/>
@@ -4894,7 +4920,7 @@
             <w:color w:val="00FF00"/>
             <w:sz w:val="28"/>
             <w:szCs w:val="24"/>
-            <w:rPrChange w:id="216" w:author="han" w:date="2015-07-27T15:14:00Z">
+            <w:rPrChange w:id="218" w:author="han" w:date="2015-07-27T15:14:00Z">
               <w:rPr>
                 <w:rFonts w:ascii="Franklin Gothic Medium" w:hAnsi="Franklin Gothic Medium" w:cs="Franklin Gothic Medium"/>
                 <w:b/>
@@ -4914,7 +4940,7 @@
             <w:sz w:val="28"/>
             <w:szCs w:val="24"/>
             <w:u w:val="single"/>
-            <w:rPrChange w:id="217" w:author="han" w:date="2015-07-27T15:14:00Z">
+            <w:rPrChange w:id="219" w:author="han" w:date="2015-07-27T15:14:00Z">
               <w:rPr>
                 <w:rFonts w:ascii="Franklin Gothic Medium" w:hAnsi="Franklin Gothic Medium" w:cs="Franklin Gothic Medium"/>
                 <w:b/>
@@ -4931,7 +4957,7 @@
           <w:rPr>
             <w:sz w:val="28"/>
             <w:szCs w:val="24"/>
-            <w:rPrChange w:id="218" w:author="han" w:date="2015-07-27T15:14:00Z">
+            <w:rPrChange w:id="220" w:author="han" w:date="2015-07-27T15:14:00Z">
               <w:rPr>
                 <w:rFonts w:ascii="Franklin Gothic Medium" w:hAnsi="Franklin Gothic Medium" w:cs="Franklin Gothic Medium"/>
                 <w:sz w:val="24"/>
@@ -4942,6 +4968,22 @@
           <w:t xml:space="preserve"> </w:t>
         </w:r>
       </w:ins>
+      <w:ins w:id="221" w:author="han" w:date="2015-09-18T03:06:00Z">
+        <w:r>
+          <w:rPr>
+            <w:sz w:val="28"/>
+            <w:szCs w:val="24"/>
+          </w:rPr>
+          <w:tab/>
+        </w:r>
+        <w:r>
+          <w:rPr>
+            <w:sz w:val="28"/>
+            <w:szCs w:val="24"/>
+          </w:rPr>
+          <w:tab/>
+        </w:r>
+      </w:ins>
     </w:p>
     <w:p>
       <w:pPr>
@@ -4954,12 +4996,12 @@
         </w:tabs>
         <w:ind w:left="1701" w:right="200" w:hanging="1701"/>
         <w:rPr>
-          <w:ins w:id="219" w:author="han" w:date="2015-07-27T15:14:00Z"/>
-          <w:sz w:val="28"/>
-          <w:szCs w:val="24"/>
-          <w:rPrChange w:id="220" w:author="han" w:date="2015-07-27T15:14:00Z">
+          <w:ins w:id="222" w:author="han" w:date="2015-07-27T15:14:00Z"/>
+          <w:sz w:val="28"/>
+          <w:szCs w:val="24"/>
+          <w:rPrChange w:id="223" w:author="han" w:date="2015-07-27T15:14:00Z">
             <w:rPr>
-              <w:ins w:id="221" w:author="han" w:date="2015-07-27T15:14:00Z"/>
+              <w:ins w:id="224" w:author="han" w:date="2015-07-27T15:14:00Z"/>
               <w:rFonts w:ascii="Franklin Gothic Book" w:hAnsi="Franklin Gothic Book" w:cs="Franklin Gothic Book"/>
               <w:sz w:val="24"/>
               <w:szCs w:val="24"/>
@@ -4967,12 +5009,12 @@
           </w:rPrChange>
         </w:rPr>
       </w:pPr>
-      <w:ins w:id="222" w:author="han" w:date="2015-07-27T15:14:00Z">
-        <w:r>
-          <w:rPr>
-            <w:sz w:val="28"/>
-            <w:szCs w:val="24"/>
-            <w:rPrChange w:id="223" w:author="han" w:date="2015-07-27T15:14:00Z">
+      <w:ins w:id="225" w:author="han" w:date="2015-07-27T15:14:00Z">
+        <w:r>
+          <w:rPr>
+            <w:sz w:val="28"/>
+            <w:szCs w:val="24"/>
+            <w:rPrChange w:id="226" w:author="han" w:date="2015-07-27T15:14:00Z">
               <w:rPr>
                 <w:rFonts w:ascii="Franklin Gothic Book" w:hAnsi="Franklin Gothic Book" w:cs="Franklin Gothic Book"/>
                 <w:sz w:val="24"/>
@@ -4995,13 +5037,13 @@
         </w:tabs>
         <w:ind w:left="284" w:right="200" w:hanging="284"/>
         <w:rPr>
-          <w:ins w:id="224" w:author="han" w:date="2015-07-27T15:14:00Z"/>
+          <w:ins w:id="227" w:author="han" w:date="2015-07-27T15:14:00Z"/>
           <w:sz w:val="28"/>
           <w:szCs w:val="24"/>
           <w:lang w:val="en-US"/>
-          <w:rPrChange w:id="225" w:author="han" w:date="2015-07-27T15:14:00Z">
+          <w:rPrChange w:id="228" w:author="han" w:date="2015-07-27T15:14:00Z">
             <w:rPr>
-              <w:ins w:id="226" w:author="han" w:date="2015-07-27T15:14:00Z"/>
+              <w:ins w:id="229" w:author="han" w:date="2015-07-27T15:14:00Z"/>
               <w:rFonts w:ascii="Franklin Gothic Book" w:hAnsi="Franklin Gothic Book" w:cs="Franklin Gothic Book"/>
               <w:sz w:val="24"/>
               <w:szCs w:val="24"/>
@@ -5009,7 +5051,7 @@
             </w:rPr>
           </w:rPrChange>
         </w:rPr>
-        <w:pPrChange w:id="227" w:author="han" w:date="2015-07-27T15:15:00Z">
+        <w:pPrChange w:id="230" w:author="han" w:date="2015-07-27T15:15:00Z">
           <w:pPr>
             <w:numPr>
               <w:ilvl w:val="3"/>
@@ -5022,42 +5064,6 @@
           </w:pPr>
         </w:pPrChange>
       </w:pPr>
-      <w:ins w:id="228" w:author="han" w:date="2015-07-27T15:14:00Z">
-        <w:r>
-          <w:rPr>
-            <w:sz w:val="28"/>
-            <w:szCs w:val="24"/>
-            <w:lang w:val="en-US"/>
-            <w:rPrChange w:id="229" w:author="han" w:date="2015-07-27T15:14:00Z">
-              <w:rPr>
-                <w:rFonts w:ascii="Franklin Gothic Book" w:hAnsi="Franklin Gothic Book" w:cs="Franklin Gothic Book"/>
-                <w:sz w:val="24"/>
-                <w:szCs w:val="24"/>
-                <w:lang w:val="en-US"/>
-              </w:rPr>
-            </w:rPrChange>
-          </w:rPr>
-          <w:t>Implementation of models for unsupervised</w:t>
-        </w:r>
-        <w:r>
-          <w:rPr>
-            <w:sz w:val="28"/>
-            <w:szCs w:val="24"/>
-            <w:lang w:val="en-US"/>
-          </w:rPr>
-          <w:t xml:space="preserve"> speech featur</w:t>
-        </w:r>
-      </w:ins>
-      <w:ins w:id="230" w:author="han" w:date="2015-07-27T15:15:00Z">
-        <w:r>
-          <w:rPr>
-            <w:sz w:val="28"/>
-            <w:szCs w:val="24"/>
-            <w:lang w:val="en-US"/>
-          </w:rPr>
-          <w:t xml:space="preserve">e </w:t>
-        </w:r>
-      </w:ins>
       <w:ins w:id="231" w:author="han" w:date="2015-07-27T15:14:00Z">
         <w:r>
           <w:rPr>
@@ -5073,43 +5079,34 @@
               </w:rPr>
             </w:rPrChange>
           </w:rPr>
-          <w:t>learning</w:t>
-        </w:r>
-      </w:ins>
-    </w:p>
-    <w:p>
-      <w:pPr>
-        <w:numPr>
-          <w:ilvl w:val="3"/>
-          <w:numId w:val="23"/>
-        </w:numPr>
-        <w:tabs>
-          <w:tab w:val="left" w:pos="284"/>
-        </w:tabs>
-        <w:ind w:left="1701" w:right="200" w:hanging="1701"/>
-        <w:rPr>
-          <w:ins w:id="233" w:author="han" w:date="2015-07-27T15:14:00Z"/>
-          <w:sz w:val="28"/>
-          <w:szCs w:val="24"/>
-          <w:lang w:val="en-US"/>
-          <w:rPrChange w:id="234" w:author="han" w:date="2015-07-27T15:14:00Z">
-            <w:rPr>
-              <w:ins w:id="235" w:author="han" w:date="2015-07-27T15:14:00Z"/>
-              <w:rFonts w:ascii="Franklin Gothic Book" w:hAnsi="Franklin Gothic Book" w:cs="Franklin Gothic Book"/>
-              <w:sz w:val="24"/>
-              <w:szCs w:val="24"/>
-              <w:lang w:val="en-US"/>
-            </w:rPr>
-          </w:rPrChange>
-        </w:rPr>
-      </w:pPr>
-      <w:ins w:id="236" w:author="han" w:date="2015-07-27T15:14:00Z">
+          <w:t>Implementation of models for unsupervised</w:t>
+        </w:r>
         <w:r>
           <w:rPr>
             <w:sz w:val="28"/>
             <w:szCs w:val="24"/>
             <w:lang w:val="en-US"/>
-            <w:rPrChange w:id="237" w:author="han" w:date="2015-07-27T15:14:00Z">
+          </w:rPr>
+          <w:t xml:space="preserve"> speech featur</w:t>
+        </w:r>
+      </w:ins>
+      <w:ins w:id="233" w:author="han" w:date="2015-07-27T15:15:00Z">
+        <w:r>
+          <w:rPr>
+            <w:sz w:val="28"/>
+            <w:szCs w:val="24"/>
+            <w:lang w:val="en-US"/>
+          </w:rPr>
+          <w:t xml:space="preserve">e </w:t>
+        </w:r>
+      </w:ins>
+      <w:ins w:id="234" w:author="han" w:date="2015-07-27T15:14:00Z">
+        <w:r>
+          <w:rPr>
+            <w:sz w:val="28"/>
+            <w:szCs w:val="24"/>
+            <w:lang w:val="en-US"/>
+            <w:rPrChange w:id="235" w:author="han" w:date="2015-07-27T15:14:00Z">
               <w:rPr>
                 <w:rFonts w:ascii="Franklin Gothic Book" w:hAnsi="Franklin Gothic Book" w:cs="Franklin Gothic Book"/>
                 <w:sz w:val="24"/>
@@ -5118,7 +5115,7 @@
               </w:rPr>
             </w:rPrChange>
           </w:rPr>
-          <w:t>Implementation of models for emotion classification</w:t>
+          <w:t>learning</w:t>
         </w:r>
       </w:ins>
     </w:p>
@@ -5133,13 +5130,13 @@
         </w:tabs>
         <w:ind w:left="1701" w:right="200" w:hanging="1701"/>
         <w:rPr>
-          <w:ins w:id="238" w:author="han" w:date="2015-07-27T15:14:00Z"/>
+          <w:ins w:id="236" w:author="han" w:date="2015-07-27T15:14:00Z"/>
           <w:sz w:val="28"/>
           <w:szCs w:val="24"/>
           <w:lang w:val="en-US"/>
-          <w:rPrChange w:id="239" w:author="han" w:date="2015-07-27T15:14:00Z">
+          <w:rPrChange w:id="237" w:author="han" w:date="2015-07-27T15:14:00Z">
             <w:rPr>
-              <w:ins w:id="240" w:author="han" w:date="2015-07-27T15:14:00Z"/>
+              <w:ins w:id="238" w:author="han" w:date="2015-07-27T15:14:00Z"/>
               <w:rFonts w:ascii="Franklin Gothic Book" w:hAnsi="Franklin Gothic Book" w:cs="Franklin Gothic Book"/>
               <w:sz w:val="24"/>
               <w:szCs w:val="24"/>
@@ -5148,13 +5145,13 @@
           </w:rPrChange>
         </w:rPr>
       </w:pPr>
-      <w:ins w:id="241" w:author="han" w:date="2015-07-27T15:14:00Z">
+      <w:ins w:id="239" w:author="han" w:date="2015-07-27T15:14:00Z">
         <w:r>
           <w:rPr>
             <w:sz w:val="28"/>
             <w:szCs w:val="24"/>
             <w:lang w:val="en-US"/>
-            <w:rPrChange w:id="242" w:author="han" w:date="2015-07-27T15:14:00Z">
+            <w:rPrChange w:id="240" w:author="han" w:date="2015-07-27T15:14:00Z">
               <w:rPr>
                 <w:rFonts w:ascii="Franklin Gothic Book" w:hAnsi="Franklin Gothic Book" w:cs="Franklin Gothic Book"/>
                 <w:sz w:val="24"/>
@@ -5163,7 +5160,7 @@
               </w:rPr>
             </w:rPrChange>
           </w:rPr>
-          <w:t>Optimization of model parameters and hyper-parameters</w:t>
+          <w:t>Implementation of models for emotion classification</w:t>
         </w:r>
       </w:ins>
     </w:p>
@@ -5178,10 +5175,19 @@
         </w:tabs>
         <w:ind w:left="1701" w:right="200" w:hanging="1701"/>
         <w:rPr>
-          <w:ins w:id="243" w:author="han" w:date="2015-07-27T15:15:00Z"/>
+          <w:ins w:id="241" w:author="han" w:date="2015-07-27T15:14:00Z"/>
           <w:sz w:val="28"/>
           <w:szCs w:val="24"/>
           <w:lang w:val="en-US"/>
+          <w:rPrChange w:id="242" w:author="han" w:date="2015-07-27T15:14:00Z">
+            <w:rPr>
+              <w:ins w:id="243" w:author="han" w:date="2015-07-27T15:14:00Z"/>
+              <w:rFonts w:ascii="Franklin Gothic Book" w:hAnsi="Franklin Gothic Book" w:cs="Franklin Gothic Book"/>
+              <w:sz w:val="24"/>
+              <w:szCs w:val="24"/>
+              <w:lang w:val="en-US"/>
+            </w:rPr>
+          </w:rPrChange>
         </w:rPr>
       </w:pPr>
       <w:ins w:id="244" w:author="han" w:date="2015-07-27T15:14:00Z">
@@ -5199,6 +5205,42 @@
               </w:rPr>
             </w:rPrChange>
           </w:rPr>
+          <w:t>Optimization of model parameters and hyper-parameters</w:t>
+        </w:r>
+      </w:ins>
+    </w:p>
+    <w:p>
+      <w:pPr>
+        <w:numPr>
+          <w:ilvl w:val="3"/>
+          <w:numId w:val="23"/>
+        </w:numPr>
+        <w:tabs>
+          <w:tab w:val="left" w:pos="284"/>
+        </w:tabs>
+        <w:ind w:left="1701" w:right="200" w:hanging="1701"/>
+        <w:rPr>
+          <w:ins w:id="246" w:author="han" w:date="2015-07-27T15:15:00Z"/>
+          <w:sz w:val="28"/>
+          <w:szCs w:val="24"/>
+          <w:lang w:val="en-US"/>
+        </w:rPr>
+      </w:pPr>
+      <w:ins w:id="247" w:author="han" w:date="2015-07-27T15:14:00Z">
+        <w:r>
+          <w:rPr>
+            <w:sz w:val="28"/>
+            <w:szCs w:val="24"/>
+            <w:lang w:val="en-US"/>
+            <w:rPrChange w:id="248" w:author="han" w:date="2015-07-27T15:14:00Z">
+              <w:rPr>
+                <w:rFonts w:ascii="Franklin Gothic Book" w:hAnsi="Franklin Gothic Book" w:cs="Franklin Gothic Book"/>
+                <w:sz w:val="24"/>
+                <w:szCs w:val="24"/>
+                <w:lang w:val="en-US"/>
+              </w:rPr>
+            </w:rPrChange>
+          </w:rPr>
           <w:t>Programming in Python</w:t>
         </w:r>
       </w:ins>
@@ -5210,13 +5252,13 @@
         </w:tabs>
         <w:ind w:right="200"/>
         <w:rPr>
-          <w:ins w:id="246" w:author="han" w:date="2015-07-27T15:14:00Z"/>
+          <w:ins w:id="249" w:author="han" w:date="2015-07-27T15:14:00Z"/>
           <w:sz w:val="28"/>
           <w:szCs w:val="24"/>
           <w:lang w:val="en-US"/>
-          <w:rPrChange w:id="247" w:author="han" w:date="2015-07-27T15:14:00Z">
+          <w:rPrChange w:id="250" w:author="han" w:date="2015-07-27T15:14:00Z">
             <w:rPr>
-              <w:ins w:id="248" w:author="han" w:date="2015-07-27T15:14:00Z"/>
+              <w:ins w:id="251" w:author="han" w:date="2015-07-27T15:14:00Z"/>
               <w:rFonts w:ascii="Franklin Gothic Book" w:hAnsi="Franklin Gothic Book" w:cs="Franklin Gothic Book"/>
               <w:sz w:val="24"/>
               <w:szCs w:val="24"/>
@@ -5224,7 +5266,7 @@
             </w:rPr>
           </w:rPrChange>
         </w:rPr>
-        <w:pPrChange w:id="249" w:author="han" w:date="2015-07-27T15:15:00Z">
+        <w:pPrChange w:id="252" w:author="han" w:date="2015-07-27T15:15:00Z">
           <w:pPr>
             <w:numPr>
               <w:ilvl w:val="3"/>
@@ -5249,15 +5291,15 @@
         </w:tabs>
         <w:ind w:left="2552" w:hanging="2552"/>
         <w:rPr>
-          <w:ins w:id="250" w:author="han" w:date="2015-07-27T15:14:00Z"/>
+          <w:ins w:id="253" w:author="han" w:date="2015-07-27T15:14:00Z"/>
           <w:b/>
           <w:bCs/>
           <w:sz w:val="28"/>
           <w:szCs w:val="24"/>
           <w:u w:val="single"/>
-          <w:rPrChange w:id="251" w:author="han" w:date="2015-07-27T15:14:00Z">
+          <w:rPrChange w:id="254" w:author="han" w:date="2015-07-27T15:14:00Z">
             <w:rPr>
-              <w:ins w:id="252" w:author="han" w:date="2015-07-27T15:14:00Z"/>
+              <w:ins w:id="255" w:author="han" w:date="2015-07-27T15:14:00Z"/>
               <w:rFonts w:ascii="Franklin Gothic Medium" w:hAnsi="Franklin Gothic Medium" w:cs="Franklin Gothic Medium"/>
               <w:b/>
               <w:bCs/>
@@ -5268,7 +5310,7 @@
           </w:rPrChange>
         </w:rPr>
       </w:pPr>
-      <w:ins w:id="253" w:author="han" w:date="2015-07-27T15:14:00Z">
+      <w:ins w:id="256" w:author="han" w:date="2015-07-27T15:14:00Z">
         <w:r>
           <w:rPr>
             <w:b/>
@@ -5276,7 +5318,7 @@
             <w:color w:val="8DB3E2"/>
             <w:sz w:val="28"/>
             <w:szCs w:val="24"/>
-            <w:rPrChange w:id="254" w:author="han" w:date="2015-07-27T15:14:00Z">
+            <w:rPrChange w:id="257" w:author="han" w:date="2015-07-27T15:14:00Z">
               <w:rPr>
                 <w:rFonts w:ascii="Franklin Gothic Medium" w:hAnsi="Franklin Gothic Medium" w:cs="Franklin Gothic Medium"/>
                 <w:b/>
@@ -5296,7 +5338,7 @@
             <w:color w:val="00FF00"/>
             <w:sz w:val="28"/>
             <w:szCs w:val="24"/>
-            <w:rPrChange w:id="255" w:author="han" w:date="2015-07-27T15:14:00Z">
+            <w:rPrChange w:id="258" w:author="han" w:date="2015-07-27T15:14:00Z">
               <w:rPr>
                 <w:rFonts w:ascii="Franklin Gothic Medium" w:hAnsi="Franklin Gothic Medium" w:cs="Franklin Gothic Medium"/>
                 <w:b/>
@@ -5316,7 +5358,7 @@
             <w:sz w:val="28"/>
             <w:szCs w:val="24"/>
             <w:u w:val="single"/>
-            <w:rPrChange w:id="256" w:author="han" w:date="2015-07-27T15:14:00Z">
+            <w:rPrChange w:id="259" w:author="han" w:date="2015-07-27T15:14:00Z">
               <w:rPr>
                 <w:rFonts w:ascii="Franklin Gothic Medium" w:hAnsi="Franklin Gothic Medium" w:cs="Franklin Gothic Medium"/>
                 <w:b/>
@@ -5330,39 +5372,6 @@
           <w:t>Meine Tätigkeiten</w:t>
         </w:r>
       </w:ins>
-    </w:p>
-    <w:p>
-      <w:pPr>
-        <w:tabs>
-          <w:tab w:val="left" w:pos="1985"/>
-          <w:tab w:val="left" w:pos="2268"/>
-          <w:tab w:val="left" w:pos="2552"/>
-          <w:tab w:val="left" w:pos="2835"/>
-          <w:tab w:val="left" w:pos="3402"/>
-        </w:tabs>
-        <w:ind w:left="2552" w:hanging="2552"/>
-        <w:rPr>
-          <w:ins w:id="257" w:author="han" w:date="2015-07-27T15:14:00Z"/>
-          <w:b/>
-          <w:bCs/>
-          <w:sz w:val="28"/>
-          <w:szCs w:val="24"/>
-          <w:u w:val="single"/>
-          <w:lang w:val="en-US"/>
-          <w:rPrChange w:id="258" w:author="han" w:date="2015-07-27T15:14:00Z">
-            <w:rPr>
-              <w:ins w:id="259" w:author="han" w:date="2015-07-27T15:14:00Z"/>
-              <w:rFonts w:ascii="Franklin Gothic Medium" w:hAnsi="Franklin Gothic Medium" w:cs="Franklin Gothic Medium"/>
-              <w:b/>
-              <w:bCs/>
-              <w:sz w:val="24"/>
-              <w:szCs w:val="24"/>
-              <w:u w:val="single"/>
-              <w:lang w:val="en-US"/>
-            </w:rPr>
-          </w:rPrChange>
-        </w:rPr>
-      </w:pPr>
     </w:p>
     <w:p>
       <w:pPr>
@@ -5396,7 +5405,40 @@
           </w:rPrChange>
         </w:rPr>
       </w:pPr>
-      <w:ins w:id="263" w:author="han" w:date="2015-07-27T15:14:00Z">
+    </w:p>
+    <w:p>
+      <w:pPr>
+        <w:tabs>
+          <w:tab w:val="left" w:pos="1985"/>
+          <w:tab w:val="left" w:pos="2268"/>
+          <w:tab w:val="left" w:pos="2552"/>
+          <w:tab w:val="left" w:pos="2835"/>
+          <w:tab w:val="left" w:pos="3402"/>
+        </w:tabs>
+        <w:ind w:left="2552" w:hanging="2552"/>
+        <w:rPr>
+          <w:ins w:id="263" w:author="han" w:date="2015-07-27T15:14:00Z"/>
+          <w:b/>
+          <w:bCs/>
+          <w:sz w:val="28"/>
+          <w:szCs w:val="24"/>
+          <w:u w:val="single"/>
+          <w:lang w:val="en-US"/>
+          <w:rPrChange w:id="264" w:author="han" w:date="2015-07-27T15:14:00Z">
+            <w:rPr>
+              <w:ins w:id="265" w:author="han" w:date="2015-07-27T15:14:00Z"/>
+              <w:rFonts w:ascii="Franklin Gothic Medium" w:hAnsi="Franklin Gothic Medium" w:cs="Franklin Gothic Medium"/>
+              <w:b/>
+              <w:bCs/>
+              <w:sz w:val="24"/>
+              <w:szCs w:val="24"/>
+              <w:u w:val="single"/>
+              <w:lang w:val="en-US"/>
+            </w:rPr>
+          </w:rPrChange>
+        </w:rPr>
+      </w:pPr>
+      <w:ins w:id="266" w:author="han" w:date="2015-07-27T15:14:00Z">
         <w:r>
           <w:rPr>
             <w:b/>
@@ -5405,7 +5447,7 @@
             <w:sz w:val="28"/>
             <w:szCs w:val="24"/>
             <w:lang w:val="en-US"/>
-            <w:rPrChange w:id="264">
+            <w:rPrChange w:id="267">
               <w:rPr>
                 <w:rFonts w:ascii="Franklin Gothic Medium" w:hAnsi="Franklin Gothic Medium" w:cs="Franklin Gothic Medium"/>
                 <w:b/>
@@ -5472,13 +5514,13 @@
         </w:tabs>
         <w:ind w:left="360" w:right="200"/>
         <w:rPr>
-          <w:ins w:id="265" w:author="han" w:date="2015-07-27T15:14:00Z"/>
+          <w:ins w:id="268" w:author="han" w:date="2015-07-27T15:14:00Z"/>
           <w:sz w:val="28"/>
           <w:szCs w:val="24"/>
           <w:lang w:val="en-US"/>
-          <w:rPrChange w:id="266" w:author="han" w:date="2015-07-27T15:14:00Z">
+          <w:rPrChange w:id="269" w:author="han" w:date="2015-07-27T15:14:00Z">
             <w:rPr>
-              <w:ins w:id="267" w:author="han" w:date="2015-07-27T15:14:00Z"/>
+              <w:ins w:id="270" w:author="han" w:date="2015-07-27T15:14:00Z"/>
               <w:rFonts w:ascii="Franklin Gothic Book" w:hAnsi="Franklin Gothic Book" w:cs="Franklin Gothic Book"/>
               <w:sz w:val="24"/>
               <w:szCs w:val="24"/>
@@ -5496,13 +5538,13 @@
         <w:ind w:left="360" w:right="200"/>
         <w:jc w:val="center"/>
         <w:rPr>
-          <w:ins w:id="268" w:author="han" w:date="2015-07-27T15:14:00Z"/>
+          <w:ins w:id="271" w:author="han" w:date="2015-07-27T15:14:00Z"/>
           <w:sz w:val="28"/>
           <w:szCs w:val="24"/>
           <w:lang w:val="en-US"/>
-          <w:rPrChange w:id="269" w:author="han" w:date="2015-07-27T15:32:00Z">
+          <w:rPrChange w:id="272" w:author="han" w:date="2015-07-27T15:32:00Z">
             <w:rPr>
-              <w:ins w:id="270" w:author="han" w:date="2015-07-27T15:14:00Z"/>
+              <w:ins w:id="273" w:author="han" w:date="2015-07-27T15:14:00Z"/>
               <w:rFonts w:ascii="Franklin Gothic Book" w:hAnsi="Franklin Gothic Book" w:cs="Franklin Gothic Book"/>
               <w:sz w:val="28"/>
               <w:szCs w:val="24"/>
@@ -5510,7 +5552,7 @@
             </w:rPr>
           </w:rPrChange>
         </w:rPr>
-        <w:pPrChange w:id="271" w:author="han" w:date="2015-07-27T15:32:00Z">
+        <w:pPrChange w:id="274" w:author="han" w:date="2015-07-27T15:32:00Z">
           <w:pPr>
             <w:tabs>
               <w:tab w:val="left" w:pos="284"/>
@@ -5519,34 +5561,6 @@
           </w:pPr>
         </w:pPrChange>
       </w:pPr>
-      <w:ins w:id="272" w:author="han" w:date="2015-07-27T15:14:00Z">
-        <w:r>
-          <w:rPr>
-            <w:sz w:val="28"/>
-            <w:szCs w:val="24"/>
-            <w:lang w:val="en-US"/>
-            <w:rPrChange w:id="273" w:author="han" w:date="2015-07-27T15:32:00Z">
-              <w:rPr>
-                <w:rFonts w:ascii="Franklin Gothic Book" w:hAnsi="Franklin Gothic Book" w:cs="Franklin Gothic Book"/>
-                <w:sz w:val="28"/>
-                <w:szCs w:val="24"/>
-                <w:lang w:val="en-US"/>
-              </w:rPr>
-            </w:rPrChange>
-          </w:rPr>
-          <w:t xml:space="preserve">speech </w:t>
-        </w:r>
-      </w:ins>
-      <w:ins w:id="274" w:author="han" w:date="2015-07-27T15:32:00Z">
-        <w:r>
-          <w:rPr>
-            <w:sz w:val="28"/>
-            <w:szCs w:val="24"/>
-            <w:lang w:val="en-US"/>
-          </w:rPr>
-          <w:t xml:space="preserve">emotion </w:t>
-        </w:r>
-      </w:ins>
       <w:ins w:id="275" w:author="han" w:date="2015-07-27T15:14:00Z">
         <w:r>
           <w:rPr>
@@ -5562,10 +5576,38 @@
               </w:rPr>
             </w:rPrChange>
           </w:rPr>
+          <w:t xml:space="preserve">speech </w:t>
+        </w:r>
+      </w:ins>
+      <w:ins w:id="277" w:author="han" w:date="2015-07-27T15:32:00Z">
+        <w:r>
+          <w:rPr>
+            <w:sz w:val="28"/>
+            <w:szCs w:val="24"/>
+            <w:lang w:val="en-US"/>
+          </w:rPr>
+          <w:t xml:space="preserve">emotion </w:t>
+        </w:r>
+      </w:ins>
+      <w:ins w:id="278" w:author="han" w:date="2015-07-27T15:14:00Z">
+        <w:r>
+          <w:rPr>
+            <w:sz w:val="28"/>
+            <w:szCs w:val="24"/>
+            <w:lang w:val="en-US"/>
+            <w:rPrChange w:id="279" w:author="han" w:date="2015-07-27T15:32:00Z">
+              <w:rPr>
+                <w:rFonts w:ascii="Franklin Gothic Book" w:hAnsi="Franklin Gothic Book" w:cs="Franklin Gothic Book"/>
+                <w:sz w:val="28"/>
+                <w:szCs w:val="24"/>
+                <w:lang w:val="en-US"/>
+              </w:rPr>
+            </w:rPrChange>
+          </w:rPr>
           <w:t>recognition system</w:t>
         </w:r>
       </w:ins>
-      <w:ins w:id="277" w:author="han" w:date="2015-07-27T15:32:00Z">
+      <w:ins w:id="280" w:author="han" w:date="2015-07-27T15:32:00Z">
         <w:r>
           <w:rPr>
             <w:sz w:val="28"/>
@@ -5582,33 +5624,6 @@
           <w:tab w:val="left" w:pos="284"/>
         </w:tabs>
         <w:ind w:left="360" w:right="200"/>
-        <w:rPr>
-          <w:ins w:id="278" w:author="han" w:date="2015-07-27T15:14:00Z"/>
-          <w:sz w:val="28"/>
-          <w:szCs w:val="24"/>
-          <w:lang w:val="en-US"/>
-          <w:rPrChange w:id="279" w:author="han" w:date="2015-07-27T15:14:00Z">
-            <w:rPr>
-              <w:ins w:id="280" w:author="han" w:date="2015-07-27T15:14:00Z"/>
-              <w:rFonts w:ascii="Franklin Gothic Book" w:hAnsi="Franklin Gothic Book" w:cs="Franklin Gothic Book"/>
-              <w:sz w:val="24"/>
-              <w:szCs w:val="24"/>
-              <w:lang w:val="en-US"/>
-            </w:rPr>
-          </w:rPrChange>
-        </w:rPr>
-      </w:pPr>
-    </w:p>
-    <w:p>
-      <w:pPr>
-        <w:numPr>
-          <w:ilvl w:val="0"/>
-          <w:numId w:val="24"/>
-        </w:numPr>
-        <w:tabs>
-          <w:tab w:val="left" w:pos="284"/>
-        </w:tabs>
-        <w:ind w:right="200"/>
         <w:rPr>
           <w:ins w:id="281" w:author="han" w:date="2015-07-27T15:14:00Z"/>
           <w:sz w:val="28"/>
@@ -5625,42 +5640,33 @@
           </w:rPrChange>
         </w:rPr>
       </w:pPr>
-      <w:ins w:id="284" w:author="han" w:date="2015-07-27T15:14:00Z">
-        <w:r>
-          <w:rPr>
-            <w:sz w:val="28"/>
-            <w:szCs w:val="24"/>
-            <w:lang w:val="en-US"/>
-            <w:rPrChange w:id="285" w:author="han" w:date="2015-07-27T15:14:00Z">
-              <w:rPr>
-                <w:rFonts w:ascii="Franklin Gothic Book" w:hAnsi="Franklin Gothic Book" w:cs="Franklin Gothic Book"/>
-                <w:sz w:val="24"/>
-                <w:szCs w:val="24"/>
-                <w:lang w:val="en-US"/>
-              </w:rPr>
-            </w:rPrChange>
-          </w:rPr>
-          <w:t xml:space="preserve">Understood the </w:t>
-        </w:r>
-        <w:r>
-          <w:rPr>
-            <w:sz w:val="28"/>
-            <w:szCs w:val="24"/>
-            <w:lang w:val="en-US"/>
-          </w:rPr>
-          <w:t>source</w:t>
-        </w:r>
-      </w:ins>
-      <w:ins w:id="286" w:author="han" w:date="2015-07-27T15:32:00Z">
-        <w:r>
-          <w:rPr>
-            <w:sz w:val="28"/>
-            <w:szCs w:val="24"/>
-            <w:lang w:val="en-US"/>
-          </w:rPr>
-          <w:t>-</w:t>
-        </w:r>
-      </w:ins>
+    </w:p>
+    <w:p>
+      <w:pPr>
+        <w:numPr>
+          <w:ilvl w:val="0"/>
+          <w:numId w:val="24"/>
+        </w:numPr>
+        <w:tabs>
+          <w:tab w:val="left" w:pos="284"/>
+        </w:tabs>
+        <w:ind w:right="200"/>
+        <w:rPr>
+          <w:ins w:id="284" w:author="han" w:date="2015-07-27T15:14:00Z"/>
+          <w:sz w:val="28"/>
+          <w:szCs w:val="24"/>
+          <w:lang w:val="en-US"/>
+          <w:rPrChange w:id="285" w:author="han" w:date="2015-07-27T15:14:00Z">
+            <w:rPr>
+              <w:ins w:id="286" w:author="han" w:date="2015-07-27T15:14:00Z"/>
+              <w:rFonts w:ascii="Franklin Gothic Book" w:hAnsi="Franklin Gothic Book" w:cs="Franklin Gothic Book"/>
+              <w:sz w:val="24"/>
+              <w:szCs w:val="24"/>
+              <w:lang w:val="en-US"/>
+            </w:rPr>
+          </w:rPrChange>
+        </w:rPr>
+      </w:pPr>
       <w:ins w:id="287" w:author="han" w:date="2015-07-27T15:14:00Z">
         <w:r>
           <w:rPr>
@@ -5676,43 +5682,34 @@
               </w:rPr>
             </w:rPrChange>
           </w:rPr>
-          <w:t>filter model of speech signal production</w:t>
-        </w:r>
-      </w:ins>
-    </w:p>
-    <w:p>
-      <w:pPr>
-        <w:numPr>
-          <w:ilvl w:val="0"/>
-          <w:numId w:val="24"/>
-        </w:numPr>
-        <w:tabs>
-          <w:tab w:val="left" w:pos="284"/>
-        </w:tabs>
-        <w:ind w:right="200"/>
-        <w:rPr>
-          <w:ins w:id="289" w:author="han" w:date="2015-07-27T15:14:00Z"/>
-          <w:sz w:val="28"/>
-          <w:szCs w:val="24"/>
-          <w:lang w:val="en-US"/>
-          <w:rPrChange w:id="290" w:author="han" w:date="2015-07-27T15:14:00Z">
-            <w:rPr>
-              <w:ins w:id="291" w:author="han" w:date="2015-07-27T15:14:00Z"/>
-              <w:rFonts w:ascii="Franklin Gothic Book" w:hAnsi="Franklin Gothic Book" w:cs="Franklin Gothic Book"/>
-              <w:sz w:val="24"/>
-              <w:szCs w:val="24"/>
-              <w:lang w:val="en-US"/>
-            </w:rPr>
-          </w:rPrChange>
-        </w:rPr>
-      </w:pPr>
-      <w:ins w:id="292" w:author="han" w:date="2015-07-27T15:14:00Z">
+          <w:t xml:space="preserve">Understood the </w:t>
+        </w:r>
         <w:r>
           <w:rPr>
             <w:sz w:val="28"/>
             <w:szCs w:val="24"/>
             <w:lang w:val="en-US"/>
-            <w:rPrChange w:id="293" w:author="han" w:date="2015-07-27T15:14:00Z">
+          </w:rPr>
+          <w:t>source</w:t>
+        </w:r>
+      </w:ins>
+      <w:ins w:id="289" w:author="han" w:date="2015-07-27T15:32:00Z">
+        <w:r>
+          <w:rPr>
+            <w:sz w:val="28"/>
+            <w:szCs w:val="24"/>
+            <w:lang w:val="en-US"/>
+          </w:rPr>
+          <w:t>-</w:t>
+        </w:r>
+      </w:ins>
+      <w:ins w:id="290" w:author="han" w:date="2015-07-27T15:14:00Z">
+        <w:r>
+          <w:rPr>
+            <w:sz w:val="28"/>
+            <w:szCs w:val="24"/>
+            <w:lang w:val="en-US"/>
+            <w:rPrChange w:id="291" w:author="han" w:date="2015-07-27T15:14:00Z">
               <w:rPr>
                 <w:rFonts w:ascii="Franklin Gothic Book" w:hAnsi="Franklin Gothic Book" w:cs="Franklin Gothic Book"/>
                 <w:sz w:val="24"/>
@@ -5721,14 +5718,14 @@
               </w:rPr>
             </w:rPrChange>
           </w:rPr>
-          <w:t>Preprocessed speech emotion signal to extracted low-level features.</w:t>
+          <w:t>filter model of speech signal production</w:t>
         </w:r>
       </w:ins>
     </w:p>
     <w:p>
       <w:pPr>
         <w:numPr>
-          <w:ilvl w:val="1"/>
+          <w:ilvl w:val="0"/>
           <w:numId w:val="24"/>
         </w:numPr>
         <w:tabs>
@@ -5736,13 +5733,13 @@
         </w:tabs>
         <w:ind w:right="200"/>
         <w:rPr>
-          <w:ins w:id="294" w:author="han" w:date="2015-07-27T15:14:00Z"/>
+          <w:ins w:id="292" w:author="han" w:date="2015-07-27T15:14:00Z"/>
           <w:sz w:val="28"/>
           <w:szCs w:val="24"/>
           <w:lang w:val="en-US"/>
-          <w:rPrChange w:id="295" w:author="han" w:date="2015-07-27T15:14:00Z">
+          <w:rPrChange w:id="293" w:author="han" w:date="2015-07-27T15:14:00Z">
             <w:rPr>
-              <w:ins w:id="296" w:author="han" w:date="2015-07-27T15:14:00Z"/>
+              <w:ins w:id="294" w:author="han" w:date="2015-07-27T15:14:00Z"/>
               <w:rFonts w:ascii="Franklin Gothic Book" w:hAnsi="Franklin Gothic Book" w:cs="Franklin Gothic Book"/>
               <w:sz w:val="24"/>
               <w:szCs w:val="24"/>
@@ -5751,13 +5748,13 @@
           </w:rPrChange>
         </w:rPr>
       </w:pPr>
-      <w:ins w:id="297" w:author="han" w:date="2015-07-27T15:14:00Z">
+      <w:ins w:id="295" w:author="han" w:date="2015-07-27T15:14:00Z">
         <w:r>
           <w:rPr>
             <w:sz w:val="28"/>
             <w:szCs w:val="24"/>
             <w:lang w:val="en-US"/>
-            <w:rPrChange w:id="298" w:author="han" w:date="2015-07-27T15:14:00Z">
+            <w:rPrChange w:id="296" w:author="han" w:date="2015-07-27T15:14:00Z">
               <w:rPr>
                 <w:rFonts w:ascii="Franklin Gothic Book" w:hAnsi="Franklin Gothic Book" w:cs="Franklin Gothic Book"/>
                 <w:sz w:val="24"/>
@@ -5766,46 +5763,43 @@
               </w:rPr>
             </w:rPrChange>
           </w:rPr>
-          <w:t xml:space="preserve">Extracted MFCC (Mel Frequency Cepstral Coefficients) features with FFT and Mel - filter bank, applied </w:t>
-        </w:r>
-      </w:ins>
-      <w:ins w:id="299" w:author="han" w:date="2015-07-27T15:50:00Z">
+          <w:t>Preprocessed speech emotion signal to extracted low-level features.</w:t>
+        </w:r>
+      </w:ins>
+    </w:p>
+    <w:p>
+      <w:pPr>
+        <w:numPr>
+          <w:ilvl w:val="1"/>
+          <w:numId w:val="24"/>
+        </w:numPr>
+        <w:tabs>
+          <w:tab w:val="left" w:pos="284"/>
+        </w:tabs>
+        <w:ind w:right="200"/>
+        <w:rPr>
+          <w:ins w:id="297" w:author="han" w:date="2015-07-27T15:14:00Z"/>
+          <w:sz w:val="28"/>
+          <w:szCs w:val="24"/>
+          <w:lang w:val="en-US"/>
+          <w:rPrChange w:id="298" w:author="han" w:date="2015-07-27T15:14:00Z">
+            <w:rPr>
+              <w:ins w:id="299" w:author="han" w:date="2015-07-27T15:14:00Z"/>
+              <w:rFonts w:ascii="Franklin Gothic Book" w:hAnsi="Franklin Gothic Book" w:cs="Franklin Gothic Book"/>
+              <w:sz w:val="24"/>
+              <w:szCs w:val="24"/>
+              <w:lang w:val="en-US"/>
+            </w:rPr>
+          </w:rPrChange>
+        </w:rPr>
+      </w:pPr>
+      <w:ins w:id="300" w:author="han" w:date="2015-07-27T15:14:00Z">
         <w:r>
           <w:rPr>
             <w:sz w:val="28"/>
             <w:szCs w:val="24"/>
             <w:lang w:val="en-US"/>
-          </w:rPr>
-          <w:t>Descrete Cosine Transfo</w:t>
-        </w:r>
-      </w:ins>
-      <w:ins w:id="300" w:author="han" w:date="2015-07-27T15:51:00Z">
-        <w:r>
-          <w:rPr>
-            <w:sz w:val="28"/>
-            <w:szCs w:val="24"/>
-            <w:lang w:val="en-US"/>
-          </w:rPr>
-          <w:t>rm</w:t>
-        </w:r>
-      </w:ins>
-      <w:ins w:id="301" w:author="han" w:date="2015-07-27T15:50:00Z">
-        <w:r>
-          <w:rPr>
-            <w:sz w:val="28"/>
-            <w:szCs w:val="24"/>
-            <w:lang w:val="en-US"/>
-          </w:rPr>
-          <w:t xml:space="preserve"> (</w:t>
-        </w:r>
-      </w:ins>
-      <w:ins w:id="302" w:author="han" w:date="2015-07-27T15:14:00Z">
-        <w:r>
-          <w:rPr>
-            <w:sz w:val="28"/>
-            <w:szCs w:val="24"/>
-            <w:lang w:val="en-US"/>
-            <w:rPrChange w:id="303" w:author="han" w:date="2015-07-27T15:14:00Z">
+            <w:rPrChange w:id="301" w:author="han" w:date="2015-07-27T15:14:00Z">
               <w:rPr>
                 <w:rFonts w:ascii="Franklin Gothic Book" w:hAnsi="Franklin Gothic Book" w:cs="Franklin Gothic Book"/>
                 <w:sz w:val="24"/>
@@ -5814,17 +5808,37 @@
               </w:rPr>
             </w:rPrChange>
           </w:rPr>
-          <w:t>DCT</w:t>
-        </w:r>
-      </w:ins>
-      <w:ins w:id="304" w:author="han" w:date="2015-07-27T15:51:00Z">
+          <w:t xml:space="preserve">Extracted MFCC (Mel Frequency Cepstral Coefficients) features with FFT and Mel - filter bank, applied </w:t>
+        </w:r>
+      </w:ins>
+      <w:ins w:id="302" w:author="han" w:date="2015-07-27T15:50:00Z">
         <w:r>
           <w:rPr>
             <w:sz w:val="28"/>
             <w:szCs w:val="24"/>
             <w:lang w:val="en-US"/>
           </w:rPr>
-          <w:t>)</w:t>
+          <w:t>Descrete Cosine Transfo</w:t>
+        </w:r>
+      </w:ins>
+      <w:ins w:id="303" w:author="han" w:date="2015-07-27T15:51:00Z">
+        <w:r>
+          <w:rPr>
+            <w:sz w:val="28"/>
+            <w:szCs w:val="24"/>
+            <w:lang w:val="en-US"/>
+          </w:rPr>
+          <w:t>rm</w:t>
+        </w:r>
+      </w:ins>
+      <w:ins w:id="304" w:author="han" w:date="2015-07-27T15:50:00Z">
+        <w:r>
+          <w:rPr>
+            <w:sz w:val="28"/>
+            <w:szCs w:val="24"/>
+            <w:lang w:val="en-US"/>
+          </w:rPr>
+          <w:t xml:space="preserve"> (</w:t>
         </w:r>
       </w:ins>
       <w:ins w:id="305" w:author="han" w:date="2015-07-27T15:14:00Z">
@@ -5842,43 +5856,26 @@
               </w:rPr>
             </w:rPrChange>
           </w:rPr>
-          <w:t xml:space="preserve"> for decorrelation of coefficients</w:t>
-        </w:r>
-      </w:ins>
-    </w:p>
-    <w:p>
-      <w:pPr>
-        <w:numPr>
-          <w:ilvl w:val="1"/>
-          <w:numId w:val="24"/>
-        </w:numPr>
-        <w:tabs>
-          <w:tab w:val="left" w:pos="284"/>
-        </w:tabs>
-        <w:ind w:right="200"/>
-        <w:rPr>
-          <w:ins w:id="307" w:author="han" w:date="2015-07-27T15:14:00Z"/>
-          <w:sz w:val="28"/>
-          <w:szCs w:val="24"/>
-          <w:lang w:val="en-US"/>
-          <w:rPrChange w:id="308" w:author="han" w:date="2015-07-27T15:14:00Z">
-            <w:rPr>
-              <w:ins w:id="309" w:author="han" w:date="2015-07-27T15:14:00Z"/>
-              <w:rFonts w:ascii="Franklin Gothic Book" w:hAnsi="Franklin Gothic Book" w:cs="Franklin Gothic Book"/>
-              <w:sz w:val="24"/>
-              <w:szCs w:val="24"/>
-              <w:lang w:val="en-US"/>
-            </w:rPr>
-          </w:rPrChange>
-        </w:rPr>
-      </w:pPr>
-      <w:ins w:id="310" w:author="han" w:date="2015-07-27T15:14:00Z">
+          <w:t>DCT</w:t>
+        </w:r>
+      </w:ins>
+      <w:ins w:id="307" w:author="han" w:date="2015-07-27T15:51:00Z">
         <w:r>
           <w:rPr>
             <w:sz w:val="28"/>
             <w:szCs w:val="24"/>
             <w:lang w:val="en-US"/>
-            <w:rPrChange w:id="311" w:author="han" w:date="2015-07-27T15:14:00Z">
+          </w:rPr>
+          <w:t>)</w:t>
+        </w:r>
+      </w:ins>
+      <w:ins w:id="308" w:author="han" w:date="2015-07-27T15:14:00Z">
+        <w:r>
+          <w:rPr>
+            <w:sz w:val="28"/>
+            <w:szCs w:val="24"/>
+            <w:lang w:val="en-US"/>
+            <w:rPrChange w:id="309" w:author="han" w:date="2015-07-27T15:14:00Z">
               <w:rPr>
                 <w:rFonts w:ascii="Franklin Gothic Book" w:hAnsi="Franklin Gothic Book" w:cs="Franklin Gothic Book"/>
                 <w:sz w:val="24"/>
@@ -5887,14 +5884,14 @@
               </w:rPr>
             </w:rPrChange>
           </w:rPr>
-          <w:t>Normalized the amplitude in MFCC spectrum on the energy within the whole frame</w:t>
+          <w:t xml:space="preserve"> for decorrelation of coefficients</w:t>
         </w:r>
       </w:ins>
     </w:p>
     <w:p>
       <w:pPr>
         <w:numPr>
-          <w:ilvl w:val="0"/>
+          <w:ilvl w:val="1"/>
           <w:numId w:val="24"/>
         </w:numPr>
         <w:tabs>
@@ -5902,13 +5899,13 @@
         </w:tabs>
         <w:ind w:right="200"/>
         <w:rPr>
-          <w:ins w:id="312" w:author="han" w:date="2015-07-27T15:14:00Z"/>
+          <w:ins w:id="310" w:author="han" w:date="2015-07-27T15:14:00Z"/>
           <w:sz w:val="28"/>
           <w:szCs w:val="24"/>
           <w:lang w:val="en-US"/>
-          <w:rPrChange w:id="313" w:author="han" w:date="2015-07-27T15:14:00Z">
+          <w:rPrChange w:id="311" w:author="han" w:date="2015-07-27T15:14:00Z">
             <w:rPr>
-              <w:ins w:id="314" w:author="han" w:date="2015-07-27T15:14:00Z"/>
+              <w:ins w:id="312" w:author="han" w:date="2015-07-27T15:14:00Z"/>
               <w:rFonts w:ascii="Franklin Gothic Book" w:hAnsi="Franklin Gothic Book" w:cs="Franklin Gothic Book"/>
               <w:sz w:val="24"/>
               <w:szCs w:val="24"/>
@@ -5917,13 +5914,13 @@
           </w:rPrChange>
         </w:rPr>
       </w:pPr>
-      <w:ins w:id="315" w:author="han" w:date="2015-07-27T15:14:00Z">
+      <w:ins w:id="313" w:author="han" w:date="2015-07-27T15:14:00Z">
         <w:r>
           <w:rPr>
             <w:sz w:val="28"/>
             <w:szCs w:val="24"/>
             <w:lang w:val="en-US"/>
-            <w:rPrChange w:id="316" w:author="han" w:date="2015-07-27T15:14:00Z">
+            <w:rPrChange w:id="314" w:author="han" w:date="2015-07-27T15:14:00Z">
               <w:rPr>
                 <w:rFonts w:ascii="Franklin Gothic Book" w:hAnsi="Franklin Gothic Book" w:cs="Franklin Gothic Book"/>
                 <w:sz w:val="24"/>
@@ -5932,22 +5929,43 @@
               </w:rPr>
             </w:rPrChange>
           </w:rPr>
-          <w:t xml:space="preserve">Built, trained two models for feature learning. Speech emotion features are time-variant </w:t>
-        </w:r>
+          <w:t>Normalized the amplitude in MFCC spectrum on the energy within the whole frame</w:t>
+        </w:r>
+      </w:ins>
+    </w:p>
+    <w:p>
+      <w:pPr>
+        <w:numPr>
+          <w:ilvl w:val="0"/>
+          <w:numId w:val="24"/>
+        </w:numPr>
+        <w:tabs>
+          <w:tab w:val="left" w:pos="284"/>
+        </w:tabs>
+        <w:ind w:right="200"/>
+        <w:rPr>
+          <w:ins w:id="315" w:author="han" w:date="2015-07-27T15:14:00Z"/>
+          <w:sz w:val="28"/>
+          <w:szCs w:val="24"/>
+          <w:lang w:val="en-US"/>
+          <w:rPrChange w:id="316" w:author="han" w:date="2015-07-27T15:14:00Z">
+            <w:rPr>
+              <w:ins w:id="317" w:author="han" w:date="2015-07-27T15:14:00Z"/>
+              <w:rFonts w:ascii="Franklin Gothic Book" w:hAnsi="Franklin Gothic Book" w:cs="Franklin Gothic Book"/>
+              <w:sz w:val="24"/>
+              <w:szCs w:val="24"/>
+              <w:lang w:val="en-US"/>
+            </w:rPr>
+          </w:rPrChange>
+        </w:rPr>
+      </w:pPr>
+      <w:ins w:id="318" w:author="han" w:date="2015-07-27T15:14:00Z">
         <w:r>
           <w:rPr>
             <w:sz w:val="28"/>
             <w:szCs w:val="24"/>
             <w:lang w:val="en-US"/>
-          </w:rPr>
-          <w:t>which require</w:t>
-        </w:r>
-        <w:r>
-          <w:rPr>
-            <w:sz w:val="28"/>
-            <w:szCs w:val="24"/>
-            <w:lang w:val="en-US"/>
-            <w:rPrChange w:id="317" w:author="han" w:date="2015-07-27T15:14:00Z">
+            <w:rPrChange w:id="319" w:author="han" w:date="2015-07-27T15:14:00Z">
               <w:rPr>
                 <w:rFonts w:ascii="Franklin Gothic Book" w:hAnsi="Franklin Gothic Book" w:cs="Franklin Gothic Book"/>
                 <w:sz w:val="24"/>
@@ -5956,46 +5974,22 @@
               </w:rPr>
             </w:rPrChange>
           </w:rPr>
-          <w:t xml:space="preserve"> the model to capture variations of hidden patterns in both short and long </w:t>
-        </w:r>
-      </w:ins>
-      <w:ins w:id="318" w:author="han" w:date="2015-07-27T15:45:00Z">
+          <w:t xml:space="preserve">Built, trained two models for feature learning. Speech emotion features are time-variant </w:t>
+        </w:r>
         <w:r>
           <w:rPr>
             <w:sz w:val="28"/>
             <w:szCs w:val="24"/>
             <w:lang w:val="en-US"/>
           </w:rPr>
-          <w:t xml:space="preserve">period of time (1-1.5 </w:t>
-        </w:r>
-      </w:ins>
-      <w:ins w:id="319" w:author="han" w:date="2015-07-27T15:46:00Z">
+          <w:t>which require</w:t>
+        </w:r>
         <w:r>
           <w:rPr>
             <w:sz w:val="28"/>
             <w:szCs w:val="24"/>
             <w:lang w:val="en-US"/>
-          </w:rPr>
-          <w:t>s</w:t>
-        </w:r>
-      </w:ins>
-      <w:ins w:id="320" w:author="han" w:date="2015-07-27T15:45:00Z">
-        <w:r>
-          <w:rPr>
-            <w:sz w:val="28"/>
-            <w:szCs w:val="24"/>
-            <w:lang w:val="en-US"/>
-          </w:rPr>
-          <w:t>)</w:t>
-        </w:r>
-      </w:ins>
-      <w:ins w:id="321" w:author="han" w:date="2015-07-27T15:14:00Z">
-        <w:r>
-          <w:rPr>
-            <w:sz w:val="28"/>
-            <w:szCs w:val="24"/>
-            <w:lang w:val="en-US"/>
-            <w:rPrChange w:id="322" w:author="han" w:date="2015-07-27T15:14:00Z">
+            <w:rPrChange w:id="320" w:author="han" w:date="2015-07-27T15:14:00Z">
               <w:rPr>
                 <w:rFonts w:ascii="Franklin Gothic Book" w:hAnsi="Franklin Gothic Book" w:cs="Franklin Gothic Book"/>
                 <w:sz w:val="24"/>
@@ -6004,43 +5998,46 @@
               </w:rPr>
             </w:rPrChange>
           </w:rPr>
-          <w:t>.</w:t>
-        </w:r>
-      </w:ins>
-    </w:p>
-    <w:p>
-      <w:pPr>
-        <w:numPr>
-          <w:ilvl w:val="1"/>
-          <w:numId w:val="24"/>
-        </w:numPr>
-        <w:tabs>
-          <w:tab w:val="left" w:pos="284"/>
-        </w:tabs>
-        <w:ind w:right="200"/>
-        <w:rPr>
-          <w:ins w:id="323" w:author="han" w:date="2015-07-27T15:14:00Z"/>
-          <w:sz w:val="28"/>
-          <w:szCs w:val="24"/>
-          <w:lang w:val="en-US"/>
-          <w:rPrChange w:id="324" w:author="han" w:date="2015-07-27T15:14:00Z">
-            <w:rPr>
-              <w:ins w:id="325" w:author="han" w:date="2015-07-27T15:14:00Z"/>
-              <w:rFonts w:ascii="Franklin Gothic Book" w:hAnsi="Franklin Gothic Book" w:cs="Franklin Gothic Book"/>
-              <w:sz w:val="24"/>
-              <w:szCs w:val="24"/>
-              <w:lang w:val="en-US"/>
-            </w:rPr>
-          </w:rPrChange>
-        </w:rPr>
-      </w:pPr>
-      <w:ins w:id="326" w:author="han" w:date="2015-07-27T15:14:00Z">
+          <w:t xml:space="preserve"> the model to capture variations of hidden patterns in both short and long </w:t>
+        </w:r>
+      </w:ins>
+      <w:ins w:id="321" w:author="han" w:date="2015-07-27T15:45:00Z">
         <w:r>
           <w:rPr>
             <w:sz w:val="28"/>
             <w:szCs w:val="24"/>
             <w:lang w:val="en-US"/>
-            <w:rPrChange w:id="327" w:author="han" w:date="2015-07-27T15:14:00Z">
+          </w:rPr>
+          <w:t xml:space="preserve">period of time (1-1.5 </w:t>
+        </w:r>
+      </w:ins>
+      <w:ins w:id="322" w:author="han" w:date="2015-07-27T15:46:00Z">
+        <w:r>
+          <w:rPr>
+            <w:sz w:val="28"/>
+            <w:szCs w:val="24"/>
+            <w:lang w:val="en-US"/>
+          </w:rPr>
+          <w:t>s</w:t>
+        </w:r>
+      </w:ins>
+      <w:ins w:id="323" w:author="han" w:date="2015-07-27T15:45:00Z">
+        <w:r>
+          <w:rPr>
+            <w:sz w:val="28"/>
+            <w:szCs w:val="24"/>
+            <w:lang w:val="en-US"/>
+          </w:rPr>
+          <w:t>)</w:t>
+        </w:r>
+      </w:ins>
+      <w:ins w:id="324" w:author="han" w:date="2015-07-27T15:14:00Z">
+        <w:r>
+          <w:rPr>
+            <w:sz w:val="28"/>
+            <w:szCs w:val="24"/>
+            <w:lang w:val="en-US"/>
+            <w:rPrChange w:id="325" w:author="han" w:date="2015-07-27T15:14:00Z">
               <w:rPr>
                 <w:rFonts w:ascii="Franklin Gothic Book" w:hAnsi="Franklin Gothic Book" w:cs="Franklin Gothic Book"/>
                 <w:sz w:val="24"/>
@@ -6049,7 +6046,7 @@
               </w:rPr>
             </w:rPrChange>
           </w:rPr>
-          <w:t>Unsupervised feature learning with Conditional Restricted Boltzmann Machine (CRBM), trained with Contrastive Divergence algorithm.</w:t>
+          <w:t>.</w:t>
         </w:r>
       </w:ins>
     </w:p>
@@ -6064,13 +6061,13 @@
         </w:tabs>
         <w:ind w:right="200"/>
         <w:rPr>
-          <w:ins w:id="328" w:author="han" w:date="2015-07-27T15:14:00Z"/>
+          <w:ins w:id="326" w:author="han" w:date="2015-07-27T15:14:00Z"/>
           <w:sz w:val="28"/>
           <w:szCs w:val="24"/>
           <w:lang w:val="en-US"/>
-          <w:rPrChange w:id="329" w:author="han" w:date="2015-07-27T15:14:00Z">
+          <w:rPrChange w:id="327" w:author="han" w:date="2015-07-27T15:14:00Z">
             <w:rPr>
-              <w:ins w:id="330" w:author="han" w:date="2015-07-27T15:14:00Z"/>
+              <w:ins w:id="328" w:author="han" w:date="2015-07-27T15:14:00Z"/>
               <w:rFonts w:ascii="Franklin Gothic Book" w:hAnsi="Franklin Gothic Book" w:cs="Franklin Gothic Book"/>
               <w:sz w:val="24"/>
               <w:szCs w:val="24"/>
@@ -6079,13 +6076,13 @@
           </w:rPrChange>
         </w:rPr>
       </w:pPr>
-      <w:ins w:id="331" w:author="han" w:date="2015-07-27T15:14:00Z">
+      <w:ins w:id="329" w:author="han" w:date="2015-07-27T15:14:00Z">
         <w:r>
           <w:rPr>
             <w:sz w:val="28"/>
             <w:szCs w:val="24"/>
             <w:lang w:val="en-US"/>
-            <w:rPrChange w:id="332" w:author="han" w:date="2015-07-27T15:14:00Z">
+            <w:rPrChange w:id="330" w:author="han" w:date="2015-07-27T15:14:00Z">
               <w:rPr>
                 <w:rFonts w:ascii="Franklin Gothic Book" w:hAnsi="Franklin Gothic Book" w:cs="Franklin Gothic Book"/>
                 <w:sz w:val="24"/>
@@ -6094,29 +6091,28 @@
               </w:rPr>
             </w:rPrChange>
           </w:rPr>
-          <w:t>Supervised feature learning  with Convolutional Neural Network (CNN), trained with back propagation algorithm.</w:t>
-        </w:r>
-      </w:ins>
-    </w:p>
-    <w:p>
-      <w:pPr>
-        <w:pStyle w:val="ab"/>
+          <w:t>Unsupervised feature learning with Conditional Restricted Boltzmann Machine (CRBM), trained with Contrastive Divergence algorithm.</w:t>
+        </w:r>
+      </w:ins>
+    </w:p>
+    <w:p>
+      <w:pPr>
         <w:numPr>
-          <w:ilvl w:val="0"/>
+          <w:ilvl w:val="1"/>
           <w:numId w:val="24"/>
         </w:numPr>
         <w:tabs>
           <w:tab w:val="left" w:pos="284"/>
         </w:tabs>
-        <w:ind w:right="200" w:firstLineChars="0"/>
-        <w:rPr>
-          <w:ins w:id="333" w:author="han" w:date="2015-07-27T15:14:00Z"/>
+        <w:ind w:right="200"/>
+        <w:rPr>
+          <w:ins w:id="331" w:author="han" w:date="2015-07-27T15:14:00Z"/>
           <w:sz w:val="28"/>
           <w:szCs w:val="24"/>
           <w:lang w:val="en-US"/>
-          <w:rPrChange w:id="334" w:author="han" w:date="2015-07-27T15:14:00Z">
+          <w:rPrChange w:id="332" w:author="han" w:date="2015-07-27T15:14:00Z">
             <w:rPr>
-              <w:ins w:id="335" w:author="han" w:date="2015-07-27T15:14:00Z"/>
+              <w:ins w:id="333" w:author="han" w:date="2015-07-27T15:14:00Z"/>
               <w:rFonts w:ascii="Franklin Gothic Book" w:hAnsi="Franklin Gothic Book" w:cs="Franklin Gothic Book"/>
               <w:sz w:val="24"/>
               <w:szCs w:val="24"/>
@@ -6125,13 +6121,59 @@
           </w:rPrChange>
         </w:rPr>
       </w:pPr>
-      <w:ins w:id="336" w:author="han" w:date="2015-07-27T15:14:00Z">
+      <w:ins w:id="334" w:author="han" w:date="2015-07-27T15:14:00Z">
         <w:r>
           <w:rPr>
             <w:sz w:val="28"/>
             <w:szCs w:val="24"/>
             <w:lang w:val="en-US"/>
-            <w:rPrChange w:id="337" w:author="han" w:date="2015-07-27T15:14:00Z">
+            <w:rPrChange w:id="335" w:author="han" w:date="2015-07-27T15:14:00Z">
+              <w:rPr>
+                <w:rFonts w:ascii="Franklin Gothic Book" w:hAnsi="Franklin Gothic Book" w:cs="Franklin Gothic Book"/>
+                <w:sz w:val="24"/>
+                <w:szCs w:val="24"/>
+                <w:lang w:val="en-US"/>
+              </w:rPr>
+            </w:rPrChange>
+          </w:rPr>
+          <w:t>Supervised feature learning  with Convolutional Neural Network (CNN), trained with back propagation algorithm.</w:t>
+        </w:r>
+      </w:ins>
+    </w:p>
+    <w:p>
+      <w:pPr>
+        <w:pStyle w:val="ab"/>
+        <w:numPr>
+          <w:ilvl w:val="0"/>
+          <w:numId w:val="24"/>
+        </w:numPr>
+        <w:tabs>
+          <w:tab w:val="left" w:pos="284"/>
+        </w:tabs>
+        <w:ind w:right="200" w:firstLineChars="0"/>
+        <w:rPr>
+          <w:ins w:id="336" w:author="han" w:date="2015-07-27T15:14:00Z"/>
+          <w:sz w:val="28"/>
+          <w:szCs w:val="24"/>
+          <w:lang w:val="en-US"/>
+          <w:rPrChange w:id="337" w:author="han" w:date="2015-07-27T15:14:00Z">
+            <w:rPr>
+              <w:ins w:id="338" w:author="han" w:date="2015-07-27T15:14:00Z"/>
+              <w:rFonts w:ascii="Franklin Gothic Book" w:hAnsi="Franklin Gothic Book" w:cs="Franklin Gothic Book"/>
+              <w:sz w:val="24"/>
+              <w:szCs w:val="24"/>
+              <w:lang w:val="en-US"/>
+            </w:rPr>
+          </w:rPrChange>
+        </w:rPr>
+      </w:pPr>
+      <w:ins w:id="339" w:author="han" w:date="2015-07-27T15:14:00Z">
+        <w:r>
+          <w:rPr>
+            <w:sz w:val="28"/>
+            <w:szCs w:val="24"/>
+            <w:lang w:val="en-US"/>
+            <w:rPrChange w:id="340" w:author="han" w:date="2015-07-27T15:14:00Z">
               <w:rPr>
                 <w:rFonts w:ascii="Franklin Gothic Book" w:eastAsiaTheme="minorEastAsia" w:hAnsi="Franklin Gothic Book" w:cs="Franklin Gothic Book"/>
                 <w:sz w:val="24"/>
@@ -6156,13 +6198,13 @@
         </w:tabs>
         <w:ind w:right="200" w:firstLineChars="0"/>
         <w:rPr>
-          <w:ins w:id="338" w:author="han" w:date="2015-07-27T15:14:00Z"/>
+          <w:ins w:id="341" w:author="han" w:date="2015-07-27T15:14:00Z"/>
           <w:sz w:val="28"/>
           <w:szCs w:val="24"/>
           <w:lang w:val="en-US"/>
-          <w:rPrChange w:id="339" w:author="han" w:date="2015-07-27T15:14:00Z">
+          <w:rPrChange w:id="342" w:author="han" w:date="2015-07-27T15:14:00Z">
             <w:rPr>
-              <w:ins w:id="340" w:author="han" w:date="2015-07-27T15:14:00Z"/>
+              <w:ins w:id="343" w:author="han" w:date="2015-07-27T15:14:00Z"/>
               <w:rFonts w:ascii="Franklin Gothic Book" w:hAnsi="Franklin Gothic Book" w:cs="Franklin Gothic Book"/>
               <w:sz w:val="24"/>
               <w:szCs w:val="24"/>
@@ -6171,13 +6213,13 @@
           </w:rPrChange>
         </w:rPr>
       </w:pPr>
-      <w:ins w:id="341" w:author="han" w:date="2015-07-27T15:14:00Z">
+      <w:ins w:id="344" w:author="han" w:date="2015-07-27T15:14:00Z">
         <w:r>
           <w:rPr>
             <w:sz w:val="28"/>
             <w:szCs w:val="24"/>
             <w:lang w:val="en-US"/>
-            <w:rPrChange w:id="342" w:author="han" w:date="2015-07-27T15:14:00Z">
+            <w:rPrChange w:id="345" w:author="han" w:date="2015-07-27T15:14:00Z">
               <w:rPr>
                 <w:rFonts w:ascii="Franklin Gothic Book" w:eastAsiaTheme="minorEastAsia" w:hAnsi="Franklin Gothic Book" w:cs="Franklin Gothic Book"/>
                 <w:sz w:val="24"/>
@@ -6203,13 +6245,13 @@
         </w:tabs>
         <w:ind w:right="200" w:firstLineChars="0"/>
         <w:rPr>
-          <w:ins w:id="343" w:author="han" w:date="2015-07-27T15:14:00Z"/>
+          <w:ins w:id="346" w:author="han" w:date="2015-07-27T15:14:00Z"/>
           <w:sz w:val="28"/>
           <w:szCs w:val="24"/>
           <w:lang w:val="en-US"/>
-          <w:rPrChange w:id="344" w:author="han" w:date="2015-07-27T15:14:00Z">
+          <w:rPrChange w:id="347" w:author="han" w:date="2015-07-27T15:14:00Z">
             <w:rPr>
-              <w:ins w:id="345" w:author="han" w:date="2015-07-27T15:14:00Z"/>
+              <w:ins w:id="348" w:author="han" w:date="2015-07-27T15:14:00Z"/>
               <w:rFonts w:ascii="Franklin Gothic Book" w:hAnsi="Franklin Gothic Book" w:cs="Franklin Gothic Book"/>
               <w:sz w:val="24"/>
               <w:szCs w:val="24"/>
@@ -6218,13 +6260,13 @@
           </w:rPrChange>
         </w:rPr>
       </w:pPr>
-      <w:ins w:id="346" w:author="han" w:date="2015-07-27T15:14:00Z">
+      <w:ins w:id="349" w:author="han" w:date="2015-07-27T15:14:00Z">
         <w:r>
           <w:rPr>
             <w:sz w:val="28"/>
             <w:szCs w:val="24"/>
             <w:lang w:val="en-US"/>
-            <w:rPrChange w:id="347" w:author="han" w:date="2015-07-27T15:14:00Z">
+            <w:rPrChange w:id="350" w:author="han" w:date="2015-07-27T15:14:00Z">
               <w:rPr>
                 <w:rFonts w:ascii="Franklin Gothic Book" w:eastAsiaTheme="minorEastAsia" w:hAnsi="Franklin Gothic Book" w:cs="Franklin Gothic Book"/>
                 <w:sz w:val="24"/>
@@ -6236,6 +6278,16 @@
           <w:t>Deep Neural Network (sigmoid activation), layer-wise pre-trained as auto-encoder and trained with back propagation</w:t>
         </w:r>
       </w:ins>
+      <w:ins w:id="351" w:author="han" w:date="2015-09-18T03:16:00Z">
+        <w:r>
+          <w:rPr>
+            <w:sz w:val="28"/>
+            <w:szCs w:val="24"/>
+            <w:lang w:val="en-US"/>
+          </w:rPr>
+          <w:t xml:space="preserve"> </w:t>
+        </w:r>
+      </w:ins>
     </w:p>
     <w:p>
       <w:pPr>
@@ -6249,13 +6301,13 @@
         </w:tabs>
         <w:ind w:right="200" w:firstLineChars="0"/>
         <w:rPr>
-          <w:ins w:id="348" w:author="han" w:date="2015-07-27T15:14:00Z"/>
+          <w:ins w:id="352" w:author="han" w:date="2015-07-27T15:14:00Z"/>
           <w:sz w:val="28"/>
           <w:szCs w:val="24"/>
           <w:lang w:val="en-US"/>
-          <w:rPrChange w:id="349" w:author="han" w:date="2015-07-27T15:14:00Z">
+          <w:rPrChange w:id="353" w:author="han" w:date="2015-07-27T15:14:00Z">
             <w:rPr>
-              <w:ins w:id="350" w:author="han" w:date="2015-07-27T15:14:00Z"/>
+              <w:ins w:id="354" w:author="han" w:date="2015-07-27T15:14:00Z"/>
               <w:rFonts w:ascii="Franklin Gothic Book" w:hAnsi="Franklin Gothic Book" w:cs="Franklin Gothic Book"/>
               <w:sz w:val="24"/>
               <w:szCs w:val="24"/>
@@ -6264,13 +6316,13 @@
           </w:rPrChange>
         </w:rPr>
       </w:pPr>
-      <w:ins w:id="351" w:author="han" w:date="2015-07-27T15:14:00Z">
+      <w:ins w:id="355" w:author="han" w:date="2015-07-27T15:14:00Z">
         <w:r>
           <w:rPr>
             <w:sz w:val="28"/>
             <w:szCs w:val="24"/>
             <w:lang w:val="en-US"/>
-            <w:rPrChange w:id="352" w:author="han" w:date="2015-07-27T15:14:00Z">
+            <w:rPrChange w:id="356" w:author="han" w:date="2015-07-27T15:14:00Z">
               <w:rPr>
                 <w:rFonts w:ascii="Franklin Gothic Book" w:eastAsiaTheme="minorEastAsia" w:hAnsi="Franklin Gothic Book" w:cs="Franklin Gothic Book"/>
                 <w:sz w:val="24"/>
@@ -6282,7 +6334,7 @@
           <w:t>Long Short Term Memory</w:t>
         </w:r>
       </w:ins>
-      <w:ins w:id="353" w:author="han" w:date="2015-07-27T15:49:00Z">
+      <w:ins w:id="357" w:author="han" w:date="2015-07-27T15:49:00Z">
         <w:r>
           <w:rPr>
             <w:sz w:val="28"/>
@@ -6292,13 +6344,13 @@
           <w:t xml:space="preserve"> (LSTM)</w:t>
         </w:r>
       </w:ins>
-      <w:ins w:id="354" w:author="han" w:date="2015-07-27T15:14:00Z">
+      <w:ins w:id="358" w:author="han" w:date="2015-07-27T15:14:00Z">
         <w:r>
           <w:rPr>
             <w:sz w:val="28"/>
             <w:szCs w:val="24"/>
             <w:lang w:val="en-US"/>
-            <w:rPrChange w:id="355" w:author="han" w:date="2015-07-27T15:14:00Z">
+            <w:rPrChange w:id="359" w:author="han" w:date="2015-07-27T15:14:00Z">
               <w:rPr>
                 <w:rFonts w:ascii="Franklin Gothic Book" w:eastAsiaTheme="minorEastAsia" w:hAnsi="Franklin Gothic Book" w:cs="Franklin Gothic Book"/>
                 <w:sz w:val="24"/>
@@ -6310,6 +6362,16 @@
           <w:t>, trained with back propagation through time</w:t>
         </w:r>
       </w:ins>
+      <w:ins w:id="360" w:author="han" w:date="2015-09-18T03:17:00Z">
+        <w:r>
+          <w:rPr>
+            <w:sz w:val="28"/>
+            <w:szCs w:val="24"/>
+            <w:lang w:val="en-US"/>
+          </w:rPr>
+          <w:t xml:space="preserve"> </w:t>
+        </w:r>
+      </w:ins>
     </w:p>
     <w:p>
       <w:pPr>
@@ -6323,19 +6385,19 @@
         </w:tabs>
         <w:ind w:right="200" w:firstLineChars="0"/>
         <w:rPr>
-          <w:ins w:id="356" w:author="han" w:date="2015-07-27T15:34:00Z"/>
+          <w:ins w:id="361" w:author="han" w:date="2015-07-27T15:34:00Z"/>
           <w:sz w:val="28"/>
           <w:szCs w:val="24"/>
           <w:lang w:val="en-US"/>
         </w:rPr>
       </w:pPr>
-      <w:ins w:id="357" w:author="han" w:date="2015-07-27T15:14:00Z">
+      <w:ins w:id="362" w:author="han" w:date="2015-07-27T15:14:00Z">
         <w:r>
           <w:rPr>
             <w:sz w:val="28"/>
             <w:szCs w:val="24"/>
             <w:lang w:val="en-US"/>
-            <w:rPrChange w:id="358" w:author="han" w:date="2015-07-27T15:14:00Z">
+            <w:rPrChange w:id="363" w:author="han" w:date="2015-07-27T15:14:00Z">
               <w:rPr>
                 <w:rFonts w:ascii="Franklin Gothic Book" w:eastAsiaTheme="minorEastAsia" w:hAnsi="Franklin Gothic Book" w:cs="Franklin Gothic Book"/>
                 <w:sz w:val="24"/>
@@ -6356,13 +6418,13 @@
         </w:tabs>
         <w:ind w:left="360" w:right="200" w:firstLineChars="0" w:firstLine="0"/>
         <w:rPr>
-          <w:ins w:id="359" w:author="han" w:date="2015-07-27T15:14:00Z"/>
+          <w:ins w:id="364" w:author="han" w:date="2015-07-27T15:14:00Z"/>
           <w:sz w:val="28"/>
           <w:szCs w:val="24"/>
           <w:lang w:val="en-US"/>
-          <w:rPrChange w:id="360" w:author="han" w:date="2015-07-27T15:14:00Z">
+          <w:rPrChange w:id="365" w:author="han" w:date="2015-07-27T15:14:00Z">
             <w:rPr>
-              <w:ins w:id="361" w:author="han" w:date="2015-07-27T15:14:00Z"/>
+              <w:ins w:id="366" w:author="han" w:date="2015-07-27T15:14:00Z"/>
               <w:rFonts w:ascii="Franklin Gothic Book" w:hAnsi="Franklin Gothic Book" w:cs="Franklin Gothic Book"/>
               <w:sz w:val="24"/>
               <w:szCs w:val="24"/>
@@ -6370,7 +6432,7 @@
             </w:rPr>
           </w:rPrChange>
         </w:rPr>
-        <w:pPrChange w:id="362" w:author="han" w:date="2015-07-27T15:34:00Z">
+        <w:pPrChange w:id="367" w:author="han" w:date="2015-07-27T15:34:00Z">
           <w:pPr>
             <w:pStyle w:val="ab"/>
             <w:numPr>
@@ -6383,75 +6445,7 @@
           </w:pPr>
         </w:pPrChange>
       </w:pPr>
-      <w:ins w:id="363" w:author="han" w:date="2015-07-27T15:14:00Z">
-        <w:r>
-          <w:rPr>
-            <w:sz w:val="28"/>
-            <w:szCs w:val="24"/>
-            <w:lang w:val="en-US"/>
-            <w:rPrChange w:id="364" w:author="han" w:date="2015-07-27T15:14:00Z">
-              <w:rPr>
-                <w:rFonts w:ascii="Franklin Gothic Book" w:hAnsi="Franklin Gothic Book" w:cs="Franklin Gothic Book"/>
-                <w:sz w:val="24"/>
-                <w:szCs w:val="24"/>
-                <w:lang w:val="en-US"/>
-              </w:rPr>
-            </w:rPrChange>
-          </w:rPr>
-          <w:t>Since the spectrum fea</w:t>
-        </w:r>
-        <w:r>
-          <w:rPr>
-            <w:sz w:val="28"/>
-            <w:szCs w:val="24"/>
-            <w:lang w:val="en-US"/>
-          </w:rPr>
-          <w:t xml:space="preserve">tures </w:t>
-        </w:r>
-      </w:ins>
-      <w:ins w:id="365" w:author="han" w:date="2015-07-27T15:49:00Z">
-        <w:r>
-          <w:rPr>
-            <w:sz w:val="28"/>
-            <w:szCs w:val="24"/>
-            <w:lang w:val="en-US"/>
-          </w:rPr>
-          <w:t>are</w:t>
-        </w:r>
-      </w:ins>
-      <w:ins w:id="366" w:author="han" w:date="2015-07-27T15:14:00Z">
-        <w:r>
-          <w:rPr>
-            <w:sz w:val="28"/>
-            <w:szCs w:val="24"/>
-            <w:lang w:val="en-US"/>
-            <w:rPrChange w:id="367" w:author="han" w:date="2015-07-27T15:14:00Z">
-              <w:rPr>
-                <w:rFonts w:ascii="Franklin Gothic Book" w:hAnsi="Franklin Gothic Book" w:cs="Franklin Gothic Book"/>
-                <w:sz w:val="24"/>
-                <w:szCs w:val="24"/>
-                <w:lang w:val="en-US"/>
-              </w:rPr>
-            </w:rPrChange>
-          </w:rPr>
-          <w:t xml:space="preserve"> abstract and not evaluable with visual</w:t>
-        </w:r>
-        <w:r>
-          <w:rPr>
-            <w:sz w:val="28"/>
-            <w:szCs w:val="24"/>
-            <w:lang w:val="en-US"/>
-            <w:rPrChange w:id="368" w:author="han" w:date="2015-07-27T15:14:00Z">
-              <w:rPr>
-                <w:rFonts w:ascii="Franklin Gothic Book" w:hAnsi="Franklin Gothic Book" w:cs="Franklin Gothic Book"/>
-                <w:sz w:val="24"/>
-                <w:szCs w:val="24"/>
-                <w:lang w:val="en-US"/>
-              </w:rPr>
-            </w:rPrChange>
-          </w:rPr>
-          <w:t>i</w:t>
-        </w:r>
+      <w:ins w:id="368" w:author="han" w:date="2015-07-27T15:14:00Z">
         <w:r>
           <w:rPr>
             <w:sz w:val="28"/>
@@ -6466,38 +6460,60 @@
               </w:rPr>
             </w:rPrChange>
           </w:rPr>
-          <w:t>zation, the evaluation of both models was done according to the error rate by performing classification.</w:t>
-        </w:r>
-      </w:ins>
-    </w:p>
-    <w:p>
-      <w:pPr>
-        <w:pStyle w:val="ab"/>
-        <w:numPr>
-          <w:ilvl w:val="0"/>
-          <w:numId w:val="24"/>
-        </w:numPr>
-        <w:tabs>
-          <w:tab w:val="left" w:pos="284"/>
-        </w:tabs>
-        <w:ind w:right="200" w:firstLineChars="0"/>
-        <w:rPr>
-          <w:ins w:id="370" w:author="han" w:date="2015-07-27T15:14:00Z"/>
-          <w:sz w:val="28"/>
-          <w:szCs w:val="24"/>
-          <w:lang w:val="en-US"/>
-          <w:rPrChange w:id="371" w:author="han" w:date="2015-07-27T15:14:00Z">
-            <w:rPr>
-              <w:ins w:id="372" w:author="han" w:date="2015-07-27T15:14:00Z"/>
-              <w:rFonts w:ascii="Franklin Gothic Book" w:hAnsi="Franklin Gothic Book" w:cs="Franklin Gothic Book"/>
-              <w:sz w:val="24"/>
-              <w:szCs w:val="24"/>
-              <w:lang w:val="en-US"/>
-            </w:rPr>
-          </w:rPrChange>
-        </w:rPr>
-      </w:pPr>
-      <w:ins w:id="373" w:author="han" w:date="2015-07-27T15:14:00Z">
+          <w:t>Since the spectrum fea</w:t>
+        </w:r>
+        <w:r>
+          <w:rPr>
+            <w:sz w:val="28"/>
+            <w:szCs w:val="24"/>
+            <w:lang w:val="en-US"/>
+          </w:rPr>
+          <w:t xml:space="preserve">tures </w:t>
+        </w:r>
+      </w:ins>
+      <w:ins w:id="370" w:author="han" w:date="2015-07-27T15:49:00Z">
+        <w:r>
+          <w:rPr>
+            <w:sz w:val="28"/>
+            <w:szCs w:val="24"/>
+            <w:lang w:val="en-US"/>
+          </w:rPr>
+          <w:t>are</w:t>
+        </w:r>
+      </w:ins>
+      <w:ins w:id="371" w:author="han" w:date="2015-07-27T15:14:00Z">
+        <w:r>
+          <w:rPr>
+            <w:sz w:val="28"/>
+            <w:szCs w:val="24"/>
+            <w:lang w:val="en-US"/>
+            <w:rPrChange w:id="372" w:author="han" w:date="2015-07-27T15:14:00Z">
+              <w:rPr>
+                <w:rFonts w:ascii="Franklin Gothic Book" w:hAnsi="Franklin Gothic Book" w:cs="Franklin Gothic Book"/>
+                <w:sz w:val="24"/>
+                <w:szCs w:val="24"/>
+                <w:lang w:val="en-US"/>
+              </w:rPr>
+            </w:rPrChange>
+          </w:rPr>
+          <w:t xml:space="preserve"> abstract and not evaluable with visual</w:t>
+        </w:r>
+        <w:r>
+          <w:rPr>
+            <w:sz w:val="28"/>
+            <w:szCs w:val="24"/>
+            <w:lang w:val="en-US"/>
+            <w:rPrChange w:id="373" w:author="han" w:date="2015-07-27T15:14:00Z">
+              <w:rPr>
+                <w:rFonts w:ascii="Franklin Gothic Book" w:hAnsi="Franklin Gothic Book" w:cs="Franklin Gothic Book"/>
+                <w:sz w:val="24"/>
+                <w:szCs w:val="24"/>
+                <w:lang w:val="en-US"/>
+              </w:rPr>
+            </w:rPrChange>
+          </w:rPr>
+          <w:t>i</w:t>
+        </w:r>
         <w:r>
           <w:rPr>
             <w:sz w:val="28"/>
@@ -6512,39 +6528,7 @@
               </w:rPr>
             </w:rPrChange>
           </w:rPr>
-          <w:t>Optimization CRBM-DNN (sigmoid/rectifier), CRBM-LSTM model p</w:t>
-        </w:r>
-        <w:r>
-          <w:rPr>
-            <w:sz w:val="28"/>
-            <w:szCs w:val="24"/>
-            <w:lang w:val="en-US"/>
-            <w:rPrChange w:id="375" w:author="han" w:date="2015-07-27T15:14:00Z">
-              <w:rPr>
-                <w:rFonts w:ascii="Franklin Gothic Book" w:hAnsi="Franklin Gothic Book" w:cs="Franklin Gothic Book"/>
-                <w:sz w:val="24"/>
-                <w:szCs w:val="24"/>
-                <w:lang w:val="en-US"/>
-              </w:rPr>
-            </w:rPrChange>
-          </w:rPr>
-          <w:t>a</w:t>
-        </w:r>
-        <w:r>
-          <w:rPr>
-            <w:sz w:val="28"/>
-            <w:szCs w:val="24"/>
-            <w:lang w:val="en-US"/>
-            <w:rPrChange w:id="376" w:author="han" w:date="2015-07-27T15:14:00Z">
-              <w:rPr>
-                <w:rFonts w:ascii="Franklin Gothic Book" w:hAnsi="Franklin Gothic Book" w:cs="Franklin Gothic Book"/>
-                <w:sz w:val="24"/>
-                <w:szCs w:val="24"/>
-                <w:lang w:val="en-US"/>
-              </w:rPr>
-            </w:rPrChange>
-          </w:rPr>
-          <w:t xml:space="preserve">rameters, weights, bias and length of temporal dependency. </w:t>
+          <w:t>zation, the evaluation of both models was done according to the error rate by performing classification.</w:t>
         </w:r>
       </w:ins>
     </w:p>
@@ -6560,10 +6544,19 @@
         </w:tabs>
         <w:ind w:right="200" w:firstLineChars="0"/>
         <w:rPr>
-          <w:ins w:id="377" w:author="han" w:date="2015-07-27T15:34:00Z"/>
+          <w:ins w:id="375" w:author="han" w:date="2015-07-27T15:14:00Z"/>
           <w:sz w:val="28"/>
           <w:szCs w:val="24"/>
           <w:lang w:val="en-US"/>
+          <w:rPrChange w:id="376" w:author="han" w:date="2015-07-27T15:14:00Z">
+            <w:rPr>
+              <w:ins w:id="377" w:author="han" w:date="2015-07-27T15:14:00Z"/>
+              <w:rFonts w:ascii="Franklin Gothic Book" w:hAnsi="Franklin Gothic Book" w:cs="Franklin Gothic Book"/>
+              <w:sz w:val="24"/>
+              <w:szCs w:val="24"/>
+              <w:lang w:val="en-US"/>
+            </w:rPr>
+          </w:rPrChange>
         </w:rPr>
       </w:pPr>
       <w:ins w:id="378" w:author="han" w:date="2015-07-27T15:14:00Z">
@@ -6581,6 +6574,75 @@
               </w:rPr>
             </w:rPrChange>
           </w:rPr>
+          <w:t>Optimization CRBM-DNN (sigmoid/rectifier), CRBM-LSTM model p</w:t>
+        </w:r>
+        <w:r>
+          <w:rPr>
+            <w:sz w:val="28"/>
+            <w:szCs w:val="24"/>
+            <w:lang w:val="en-US"/>
+            <w:rPrChange w:id="380" w:author="han" w:date="2015-07-27T15:14:00Z">
+              <w:rPr>
+                <w:rFonts w:ascii="Franklin Gothic Book" w:hAnsi="Franklin Gothic Book" w:cs="Franklin Gothic Book"/>
+                <w:sz w:val="24"/>
+                <w:szCs w:val="24"/>
+                <w:lang w:val="en-US"/>
+              </w:rPr>
+            </w:rPrChange>
+          </w:rPr>
+          <w:t>a</w:t>
+        </w:r>
+        <w:r>
+          <w:rPr>
+            <w:sz w:val="28"/>
+            <w:szCs w:val="24"/>
+            <w:lang w:val="en-US"/>
+            <w:rPrChange w:id="381" w:author="han" w:date="2015-07-27T15:14:00Z">
+              <w:rPr>
+                <w:rFonts w:ascii="Franklin Gothic Book" w:hAnsi="Franklin Gothic Book" w:cs="Franklin Gothic Book"/>
+                <w:sz w:val="24"/>
+                <w:szCs w:val="24"/>
+                <w:lang w:val="en-US"/>
+              </w:rPr>
+            </w:rPrChange>
+          </w:rPr>
+          <w:t xml:space="preserve">rameters, weights, bias and length of temporal dependency. </w:t>
+        </w:r>
+      </w:ins>
+    </w:p>
+    <w:p>
+      <w:pPr>
+        <w:pStyle w:val="ab"/>
+        <w:numPr>
+          <w:ilvl w:val="0"/>
+          <w:numId w:val="24"/>
+        </w:numPr>
+        <w:tabs>
+          <w:tab w:val="left" w:pos="284"/>
+        </w:tabs>
+        <w:ind w:right="200" w:firstLineChars="0"/>
+        <w:rPr>
+          <w:ins w:id="382" w:author="han" w:date="2015-07-27T15:34:00Z"/>
+          <w:sz w:val="28"/>
+          <w:szCs w:val="24"/>
+          <w:lang w:val="en-US"/>
+        </w:rPr>
+      </w:pPr>
+      <w:ins w:id="383" w:author="han" w:date="2015-07-27T15:14:00Z">
+        <w:r>
+          <w:rPr>
+            <w:sz w:val="28"/>
+            <w:szCs w:val="24"/>
+            <w:lang w:val="en-US"/>
+            <w:rPrChange w:id="384" w:author="han" w:date="2015-07-27T15:14:00Z">
+              <w:rPr>
+                <w:rFonts w:ascii="Franklin Gothic Book" w:hAnsi="Franklin Gothic Book" w:cs="Franklin Gothic Book"/>
+                <w:sz w:val="24"/>
+                <w:szCs w:val="24"/>
+                <w:lang w:val="en-US"/>
+              </w:rPr>
+            </w:rPrChange>
+          </w:rPr>
           <w:t xml:space="preserve">Optimization the hyper-parameter with grid search technique. </w:t>
         </w:r>
       </w:ins>
@@ -6593,13 +6655,13 @@
         </w:tabs>
         <w:ind w:left="360" w:right="200" w:firstLineChars="0" w:firstLine="0"/>
         <w:rPr>
-          <w:ins w:id="380" w:author="han" w:date="2015-07-27T15:14:00Z"/>
+          <w:ins w:id="385" w:author="han" w:date="2015-07-27T15:14:00Z"/>
           <w:sz w:val="28"/>
           <w:szCs w:val="24"/>
           <w:lang w:val="en-US"/>
-          <w:rPrChange w:id="381" w:author="han" w:date="2015-07-27T15:14:00Z">
+          <w:rPrChange w:id="386" w:author="han" w:date="2015-07-27T15:14:00Z">
             <w:rPr>
-              <w:ins w:id="382" w:author="han" w:date="2015-07-27T15:14:00Z"/>
+              <w:ins w:id="387" w:author="han" w:date="2015-07-27T15:14:00Z"/>
               <w:rFonts w:ascii="Franklin Gothic Book" w:hAnsi="Franklin Gothic Book" w:cs="Franklin Gothic Book"/>
               <w:sz w:val="24"/>
               <w:szCs w:val="24"/>
@@ -6607,7 +6669,7 @@
             </w:rPr>
           </w:rPrChange>
         </w:rPr>
-        <w:pPrChange w:id="383" w:author="han" w:date="2015-07-27T15:34:00Z">
+        <w:pPrChange w:id="388" w:author="han" w:date="2015-07-27T15:34:00Z">
           <w:pPr>
             <w:pStyle w:val="ab"/>
             <w:numPr>
@@ -6620,54 +6682,6 @@
           </w:pPr>
         </w:pPrChange>
       </w:pPr>
-      <w:ins w:id="384" w:author="han" w:date="2015-07-27T15:14:00Z">
-        <w:r>
-          <w:rPr>
-            <w:sz w:val="28"/>
-            <w:szCs w:val="24"/>
-            <w:lang w:val="en-US"/>
-            <w:rPrChange w:id="385" w:author="han" w:date="2015-07-27T15:14:00Z">
-              <w:rPr>
-                <w:rFonts w:ascii="Franklin Gothic Book" w:hAnsi="Franklin Gothic Book" w:cs="Franklin Gothic Book"/>
-                <w:sz w:val="24"/>
-                <w:szCs w:val="24"/>
-                <w:lang w:val="en-US"/>
-              </w:rPr>
-            </w:rPrChange>
-          </w:rPr>
-          <w:t>H</w:t>
-        </w:r>
-      </w:ins>
-      <w:ins w:id="386" w:author="han" w:date="2015-07-27T15:33:00Z">
-        <w:r>
-          <w:rPr>
-            <w:sz w:val="28"/>
-            <w:szCs w:val="24"/>
-            <w:lang w:val="en-US"/>
-          </w:rPr>
-          <w:t>y</w:t>
-        </w:r>
-      </w:ins>
-      <w:ins w:id="387" w:author="han" w:date="2015-07-27T15:14:00Z">
-        <w:r>
-          <w:rPr>
-            <w:sz w:val="28"/>
-            <w:szCs w:val="24"/>
-            <w:lang w:val="en-US"/>
-          </w:rPr>
-          <w:t>per</w:t>
-        </w:r>
-      </w:ins>
-      <w:ins w:id="388" w:author="han" w:date="2015-07-27T15:34:00Z">
-        <w:r>
-          <w:rPr>
-            <w:sz w:val="28"/>
-            <w:szCs w:val="24"/>
-            <w:lang w:val="en-US"/>
-          </w:rPr>
-          <w:t>-</w:t>
-        </w:r>
-      </w:ins>
       <w:ins w:id="389" w:author="han" w:date="2015-07-27T15:14:00Z">
         <w:r>
           <w:rPr>
@@ -6683,7 +6697,7 @@
               </w:rPr>
             </w:rPrChange>
           </w:rPr>
-          <w:t>parameters are training</w:t>
+          <w:t>H</w:t>
         </w:r>
       </w:ins>
       <w:ins w:id="391" w:author="han" w:date="2015-07-27T15:33:00Z">
@@ -6693,7 +6707,7 @@
             <w:szCs w:val="24"/>
             <w:lang w:val="en-US"/>
           </w:rPr>
-          <w:t xml:space="preserve"> algorithm</w:t>
+          <w:t>y</w:t>
         </w:r>
       </w:ins>
       <w:ins w:id="392" w:author="han" w:date="2015-07-27T15:14:00Z">
@@ -6702,33 +6716,21 @@
             <w:sz w:val="28"/>
             <w:szCs w:val="24"/>
             <w:lang w:val="en-US"/>
-            <w:rPrChange w:id="393" w:author="han" w:date="2015-07-27T15:14:00Z">
-              <w:rPr>
-                <w:rFonts w:ascii="Franklin Gothic Book" w:hAnsi="Franklin Gothic Book" w:cs="Franklin Gothic Book"/>
-                <w:sz w:val="24"/>
-                <w:szCs w:val="24"/>
-                <w:lang w:val="en-US"/>
-              </w:rPr>
-            </w:rPrChange>
-          </w:rPr>
-          <w:t xml:space="preserve"> or model structure related p</w:t>
-        </w:r>
+          </w:rPr>
+          <w:t>per</w:t>
+        </w:r>
+      </w:ins>
+      <w:ins w:id="393" w:author="han" w:date="2015-07-27T15:34:00Z">
         <w:r>
           <w:rPr>
             <w:sz w:val="28"/>
             <w:szCs w:val="24"/>
             <w:lang w:val="en-US"/>
-            <w:rPrChange w:id="394" w:author="han" w:date="2015-07-27T15:14:00Z">
-              <w:rPr>
-                <w:rFonts w:ascii="Franklin Gothic Book" w:hAnsi="Franklin Gothic Book" w:cs="Franklin Gothic Book"/>
-                <w:sz w:val="24"/>
-                <w:szCs w:val="24"/>
-                <w:lang w:val="en-US"/>
-              </w:rPr>
-            </w:rPrChange>
-          </w:rPr>
-          <w:t>a</w:t>
-        </w:r>
+          </w:rPr>
+          <w:t>-</w:t>
+        </w:r>
+      </w:ins>
+      <w:ins w:id="394" w:author="han" w:date="2015-07-27T15:14:00Z">
         <w:r>
           <w:rPr>
             <w:sz w:val="28"/>
@@ -6743,17 +6745,17 @@
               </w:rPr>
             </w:rPrChange>
           </w:rPr>
-          <w:t>rameter</w:t>
-        </w:r>
-      </w:ins>
-      <w:ins w:id="396" w:author="han" w:date="2015-07-27T15:34:00Z">
+          <w:t>parameters are training</w:t>
+        </w:r>
+      </w:ins>
+      <w:ins w:id="396" w:author="han" w:date="2015-07-27T15:33:00Z">
         <w:r>
           <w:rPr>
             <w:sz w:val="28"/>
             <w:szCs w:val="24"/>
             <w:lang w:val="en-US"/>
           </w:rPr>
-          <w:t>s</w:t>
+          <w:t xml:space="preserve"> algorithm</w:t>
         </w:r>
       </w:ins>
       <w:ins w:id="397" w:author="han" w:date="2015-07-27T15:14:00Z">
@@ -6771,6 +6773,66 @@
               </w:rPr>
             </w:rPrChange>
           </w:rPr>
+          <w:t xml:space="preserve"> or model structure related p</w:t>
+        </w:r>
+        <w:r>
+          <w:rPr>
+            <w:sz w:val="28"/>
+            <w:szCs w:val="24"/>
+            <w:lang w:val="en-US"/>
+            <w:rPrChange w:id="399" w:author="han" w:date="2015-07-27T15:14:00Z">
+              <w:rPr>
+                <w:rFonts w:ascii="Franklin Gothic Book" w:hAnsi="Franklin Gothic Book" w:cs="Franklin Gothic Book"/>
+                <w:sz w:val="24"/>
+                <w:szCs w:val="24"/>
+                <w:lang w:val="en-US"/>
+              </w:rPr>
+            </w:rPrChange>
+          </w:rPr>
+          <w:t>a</w:t>
+        </w:r>
+        <w:r>
+          <w:rPr>
+            <w:sz w:val="28"/>
+            <w:szCs w:val="24"/>
+            <w:lang w:val="en-US"/>
+            <w:rPrChange w:id="400" w:author="han" w:date="2015-07-27T15:14:00Z">
+              <w:rPr>
+                <w:rFonts w:ascii="Franklin Gothic Book" w:hAnsi="Franklin Gothic Book" w:cs="Franklin Gothic Book"/>
+                <w:sz w:val="24"/>
+                <w:szCs w:val="24"/>
+                <w:lang w:val="en-US"/>
+              </w:rPr>
+            </w:rPrChange>
+          </w:rPr>
+          <w:t>rameter</w:t>
+        </w:r>
+      </w:ins>
+      <w:ins w:id="401" w:author="han" w:date="2015-07-27T15:34:00Z">
+        <w:r>
+          <w:rPr>
+            <w:sz w:val="28"/>
+            <w:szCs w:val="24"/>
+            <w:lang w:val="en-US"/>
+          </w:rPr>
+          <w:t>s</w:t>
+        </w:r>
+      </w:ins>
+      <w:ins w:id="402" w:author="han" w:date="2015-07-27T15:14:00Z">
+        <w:r>
+          <w:rPr>
+            <w:sz w:val="28"/>
+            <w:szCs w:val="24"/>
+            <w:lang w:val="en-US"/>
+            <w:rPrChange w:id="403" w:author="han" w:date="2015-07-27T15:14:00Z">
+              <w:rPr>
+                <w:rFonts w:ascii="Franklin Gothic Book" w:hAnsi="Franklin Gothic Book" w:cs="Franklin Gothic Book"/>
+                <w:sz w:val="24"/>
+                <w:szCs w:val="24"/>
+                <w:lang w:val="en-US"/>
+              </w:rPr>
+            </w:rPrChange>
+          </w:rPr>
           <w:t>: learning rate, number of hidden units and hidden layers, number of training iterations, mini-batch size for sto</w:t>
         </w:r>
         <w:r>
@@ -6782,7 +6844,7 @@
           <w:t>chastic gradient descent</w:t>
         </w:r>
       </w:ins>
-      <w:ins w:id="399" w:author="han" w:date="2015-07-27T15:50:00Z">
+      <w:ins w:id="404" w:author="han" w:date="2015-07-27T15:50:00Z">
         <w:r>
           <w:rPr>
             <w:sz w:val="28"/>
@@ -6804,7 +6866,7 @@
           <w:sz w:val="32"/>
           <w:szCs w:val="24"/>
           <w:lang w:val="en-US"/>
-          <w:rPrChange w:id="400" w:author="han" w:date="2015-07-27T15:14:00Z">
+          <w:rPrChange w:id="405" w:author="han" w:date="2015-07-27T15:14:00Z">
             <w:rPr>
               <w:noProof/>
               <w:sz w:val="28"/>
@@ -6812,7 +6874,7 @@
             </w:rPr>
           </w:rPrChange>
         </w:rPr>
-        <w:pPrChange w:id="401" w:author="han" w:date="2015-07-27T15:14:00Z">
+        <w:pPrChange w:id="406" w:author="han" w:date="2015-07-27T15:14:00Z">
           <w:pPr>
             <w:numPr>
               <w:numId w:val="22"/>
@@ -6915,7 +6977,7 @@
     <w:r>
       <w:t>ätigkeit</w:t>
     </w:r>
-    <w:ins w:id="402" w:author="Christoph Schmidt" w:date="2015-07-25T11:49:00Z">
+    <w:ins w:id="407" w:author="Christoph Schmidt" w:date="2015-07-25T11:49:00Z">
       <w:r>
         <w:t>s</w:t>
       </w:r>
@@ -9443,7 +9505,7 @@
       <w:ind w:firstLineChars="200" w:firstLine="420"/>
     </w:pPr>
     <w:rPr>
-      <w:rFonts w:eastAsia="宋体"/>
+      <w:rFonts w:eastAsia="SimSun"/>
     </w:rPr>
   </w:style>
 </w:styles>

</xml_diff>